<commit_message>
versao alterada dps da apresentação ao prof
</commit_message>
<xml_diff>
--- a/AcceptanceTests.docx
+++ b/AcceptanceTests.docx
@@ -1,10 +1,10 @@
 
 <file path=word/document.xml><?xml version="1.0" encoding="utf-8"?>
-<w:document xmlns:wpc="http://schemas.microsoft.com/office/word/2010/wordprocessingCanvas" xmlns:cx="http://schemas.microsoft.com/office/drawing/2014/chartex" xmlns:cx1="http://schemas.microsoft.com/office/drawing/2015/9/8/chartex" xmlns:cx2="http://schemas.microsoft.com/office/drawing/2015/10/21/chartex" xmlns:cx3="http://schemas.microsoft.com/office/drawing/2016/5/9/chartex" xmlns:cx4="http://schemas.microsoft.com/office/drawing/2016/5/10/chartex" xmlns:cx5="http://schemas.microsoft.com/office/drawing/2016/5/11/chartex" xmlns:cx6="http://schemas.microsoft.com/office/drawing/2016/5/12/chartex" xmlns:cx7="http://schemas.microsoft.com/office/drawing/2016/5/13/chartex" xmlns:cx8="http://schemas.microsoft.com/office/drawing/2016/5/14/chartex" xmlns:mc="http://schemas.openxmlformats.org/markup-compatibility/2006" xmlns:aink="http://schemas.microsoft.com/office/drawing/2016/ink" xmlns:am3d="http://schemas.microsoft.com/office/drawing/2017/model3d" xmlns:o="urn:schemas-microsoft-com:office:office" xmlns:r="http://schemas.openxmlformats.org/officeDocument/2006/relationships" xmlns:m="http://schemas.openxmlformats.org/officeDocument/2006/math" xmlns:v="urn:schemas-microsoft-com:vml" xmlns:wp14="http://schemas.microsoft.com/office/word/2010/wordprocessingDrawing" xmlns:wp="http://schemas.openxmlformats.org/drawingml/2006/wordprocessingDrawing" xmlns:w10="urn:schemas-microsoft-com:office:word" xmlns:w="http://schemas.openxmlformats.org/wordprocessingml/2006/main" xmlns:w14="http://schemas.microsoft.com/office/word/2010/wordml" xmlns:w15="http://schemas.microsoft.com/office/word/2012/wordml" xmlns:w16cid="http://schemas.microsoft.com/office/word/2016/wordml/cid" xmlns:w16se="http://schemas.microsoft.com/office/word/2015/wordml/symex" xmlns:wpg="http://schemas.microsoft.com/office/word/2010/wordprocessingGroup" xmlns:wpi="http://schemas.microsoft.com/office/word/2010/wordprocessingInk" xmlns:wne="http://schemas.microsoft.com/office/word/2006/wordml" xmlns:wps="http://schemas.microsoft.com/office/word/2010/wordprocessingShape" mc:Ignorable="w14 w15 w16se w16cid wp14">
+<w:document xmlns:wpc="http://schemas.microsoft.com/office/word/2010/wordprocessingCanvas" xmlns:mo="http://schemas.microsoft.com/office/mac/office/2008/main" xmlns:mc="http://schemas.openxmlformats.org/markup-compatibility/2006" xmlns:mv="urn:schemas-microsoft-com:mac:vml" xmlns:o="urn:schemas-microsoft-com:office:office" xmlns:r="http://schemas.openxmlformats.org/officeDocument/2006/relationships" xmlns:m="http://schemas.openxmlformats.org/officeDocument/2006/math" xmlns:v="urn:schemas-microsoft-com:vml" xmlns:wp14="http://schemas.microsoft.com/office/word/2010/wordprocessingDrawing" xmlns:wp="http://schemas.openxmlformats.org/drawingml/2006/wordprocessingDrawing" xmlns:w10="urn:schemas-microsoft-com:office:word" xmlns:w="http://schemas.openxmlformats.org/wordprocessingml/2006/main" xmlns:w14="http://schemas.microsoft.com/office/word/2010/wordml" xmlns:w15="http://schemas.microsoft.com/office/word/2012/wordml" xmlns:wpg="http://schemas.microsoft.com/office/word/2010/wordprocessingGroup" xmlns:wpi="http://schemas.microsoft.com/office/word/2010/wordprocessingInk" xmlns:wne="http://schemas.microsoft.com/office/word/2006/wordml" xmlns:wps="http://schemas.microsoft.com/office/word/2010/wordprocessingShape" mc:Ignorable="w14 w15 wp14">
   <w:body>
     <w:tbl>
       <w:tblPr>
-        <w:tblStyle w:val="ListaMdia2"/>
+        <w:tblStyle w:val="MediumList2"/>
         <w:tblW w:w="16185" w:type="dxa"/>
         <w:jc w:val="center"/>
         <w:tblBorders>
@@ -638,23 +638,7 @@
                 <w:sz w:val="22"/>
                 <w:lang w:val="en-US"/>
               </w:rPr>
-              <w:t>2.</w:t>
-            </w:r>
-            <w:r>
-              <w:rPr>
-                <w:rFonts w:ascii="Arial" w:hAnsi="Arial" w:cs="Arial"/>
-                <w:sz w:val="22"/>
-                <w:lang w:val="en-US"/>
-              </w:rPr>
-              <w:t xml:space="preserve"> </w:t>
-            </w:r>
-            <w:r>
-              <w:rPr>
-                <w:rFonts w:ascii="Arial" w:hAnsi="Arial" w:cs="Arial"/>
-                <w:sz w:val="22"/>
-                <w:lang w:val="en-US"/>
-              </w:rPr>
-              <w:t>Enter User ID</w:t>
+              <w:t>2. Click Login</w:t>
             </w:r>
           </w:p>
           <w:p>
@@ -677,7 +661,31 @@
                 <w:sz w:val="22"/>
                 <w:lang w:val="en-US"/>
               </w:rPr>
-              <w:t>3. Enter Password</w:t>
+              <w:t>3</w:t>
+            </w:r>
+            <w:r>
+              <w:rPr>
+                <w:rFonts w:ascii="Arial" w:hAnsi="Arial" w:cs="Arial"/>
+                <w:sz w:val="22"/>
+                <w:lang w:val="en-US"/>
+              </w:rPr>
+              <w:t>.</w:t>
+            </w:r>
+            <w:r>
+              <w:rPr>
+                <w:rFonts w:ascii="Arial" w:hAnsi="Arial" w:cs="Arial"/>
+                <w:sz w:val="22"/>
+                <w:lang w:val="en-US"/>
+              </w:rPr>
+              <w:t xml:space="preserve"> </w:t>
+            </w:r>
+            <w:r>
+              <w:rPr>
+                <w:rFonts w:ascii="Arial" w:hAnsi="Arial" w:cs="Arial"/>
+                <w:sz w:val="22"/>
+                <w:lang w:val="en-US"/>
+              </w:rPr>
+              <w:t>Enter User ID</w:t>
             </w:r>
           </w:p>
           <w:p>
@@ -700,7 +708,46 @@
                 <w:sz w:val="22"/>
                 <w:lang w:val="en-US"/>
               </w:rPr>
-              <w:t>4.</w:t>
+              <w:t>4</w:t>
+            </w:r>
+            <w:r>
+              <w:rPr>
+                <w:rFonts w:ascii="Arial" w:hAnsi="Arial" w:cs="Arial"/>
+                <w:sz w:val="22"/>
+                <w:lang w:val="en-US"/>
+              </w:rPr>
+              <w:t>. Enter Password</w:t>
+            </w:r>
+          </w:p>
+          <w:p>
+            <w:pPr>
+              <w:widowControl w:val="0"/>
+              <w:autoSpaceDE w:val="0"/>
+              <w:autoSpaceDN w:val="0"/>
+              <w:adjustRightInd w:val="0"/>
+              <w:jc w:val="center"/>
+              <w:cnfStyle w:val="000000100000" w:firstRow="0" w:lastRow="0" w:firstColumn="0" w:lastColumn="0" w:oddVBand="0" w:evenVBand="0" w:oddHBand="1" w:evenHBand="0" w:firstRowFirstColumn="0" w:firstRowLastColumn="0" w:lastRowFirstColumn="0" w:lastRowLastColumn="0"/>
+              <w:rPr>
+                <w:rFonts w:ascii="Arial" w:hAnsi="Arial" w:cs="Arial"/>
+                <w:sz w:val="22"/>
+                <w:lang w:val="en-US"/>
+              </w:rPr>
+            </w:pPr>
+            <w:r>
+              <w:rPr>
+                <w:rFonts w:ascii="Arial" w:hAnsi="Arial" w:cs="Arial"/>
+                <w:sz w:val="22"/>
+                <w:lang w:val="en-US"/>
+              </w:rPr>
+              <w:t>5</w:t>
+            </w:r>
+            <w:r>
+              <w:rPr>
+                <w:rFonts w:ascii="Arial" w:hAnsi="Arial" w:cs="Arial"/>
+                <w:sz w:val="22"/>
+                <w:lang w:val="en-US"/>
+              </w:rPr>
+              <w:t>.</w:t>
             </w:r>
             <w:r>
               <w:rPr>
@@ -807,6 +854,15 @@
               </w:rPr>
               <w:t>User gets into app</w:t>
             </w:r>
+            <w:r>
+              <w:rPr>
+                <w:rFonts w:ascii="Arial" w:eastAsia="Times New Roman" w:hAnsi="Arial" w:cs="Arial"/>
+                <w:bCs/>
+                <w:sz w:val="22"/>
+                <w:lang w:val="en-US"/>
+              </w:rPr>
+              <w:t xml:space="preserve"> and sees file explorer view</w:t>
+            </w:r>
           </w:p>
         </w:tc>
         <w:tc>
@@ -1038,7 +1094,7 @@
                 <w:sz w:val="22"/>
                 <w:lang w:val="en-US"/>
               </w:rPr>
-              <w:t>2. Enter User ID</w:t>
+              <w:t>2. Click Login</w:t>
             </w:r>
           </w:p>
           <w:p>
@@ -1061,27 +1117,74 @@
                 <w:sz w:val="22"/>
                 <w:lang w:val="en-US"/>
               </w:rPr>
-              <w:t>3. Enter Password</w:t>
-            </w:r>
-          </w:p>
-          <w:p>
-            <w:pPr>
+              <w:t>3</w:t>
+            </w:r>
+            <w:r>
+              <w:rPr>
+                <w:rFonts w:ascii="Arial" w:hAnsi="Arial" w:cs="Arial"/>
+                <w:sz w:val="22"/>
+                <w:lang w:val="en-US"/>
+              </w:rPr>
+              <w:t>. Enter User ID</w:t>
+            </w:r>
+          </w:p>
+          <w:p>
+            <w:pPr>
+              <w:widowControl w:val="0"/>
+              <w:autoSpaceDE w:val="0"/>
+              <w:autoSpaceDN w:val="0"/>
+              <w:adjustRightInd w:val="0"/>
               <w:jc w:val="center"/>
               <w:cnfStyle w:val="000000000000" w:firstRow="0" w:lastRow="0" w:firstColumn="0" w:lastColumn="0" w:oddVBand="0" w:evenVBand="0" w:oddHBand="0" w:evenHBand="0" w:firstRowFirstColumn="0" w:firstRowLastColumn="0" w:lastRowFirstColumn="0" w:lastRowLastColumn="0"/>
               <w:rPr>
-                <w:rFonts w:ascii="Arial" w:eastAsia="Times New Roman" w:hAnsi="Arial" w:cs="Arial"/>
-                <w:bCs/>
-                <w:sz w:val="22"/>
-                <w:lang w:val="en-US"/>
-              </w:rPr>
-            </w:pPr>
-            <w:r>
-              <w:rPr>
-                <w:rFonts w:ascii="Arial" w:hAnsi="Arial" w:cs="Arial"/>
-                <w:sz w:val="22"/>
-                <w:lang w:val="en-US"/>
-              </w:rPr>
-              <w:t>4. Click Send</w:t>
+                <w:rFonts w:ascii="Arial" w:hAnsi="Arial" w:cs="Arial"/>
+                <w:sz w:val="22"/>
+                <w:lang w:val="en-US"/>
+              </w:rPr>
+            </w:pPr>
+            <w:r>
+              <w:rPr>
+                <w:rFonts w:ascii="Arial" w:hAnsi="Arial" w:cs="Arial"/>
+                <w:sz w:val="22"/>
+                <w:lang w:val="en-US"/>
+              </w:rPr>
+              <w:t>4</w:t>
+            </w:r>
+            <w:r>
+              <w:rPr>
+                <w:rFonts w:ascii="Arial" w:hAnsi="Arial" w:cs="Arial"/>
+                <w:sz w:val="22"/>
+                <w:lang w:val="en-US"/>
+              </w:rPr>
+              <w:t>. Enter Password</w:t>
+            </w:r>
+          </w:p>
+          <w:p>
+            <w:pPr>
+              <w:jc w:val="center"/>
+              <w:cnfStyle w:val="000000000000" w:firstRow="0" w:lastRow="0" w:firstColumn="0" w:lastColumn="0" w:oddVBand="0" w:evenVBand="0" w:oddHBand="0" w:evenHBand="0" w:firstRowFirstColumn="0" w:firstRowLastColumn="0" w:lastRowFirstColumn="0" w:lastRowLastColumn="0"/>
+              <w:rPr>
+                <w:rFonts w:ascii="Arial" w:eastAsia="Times New Roman" w:hAnsi="Arial" w:cs="Arial"/>
+                <w:bCs/>
+                <w:sz w:val="22"/>
+                <w:lang w:val="en-US"/>
+              </w:rPr>
+            </w:pPr>
+            <w:r>
+              <w:rPr>
+                <w:rFonts w:ascii="Arial" w:hAnsi="Arial" w:cs="Arial"/>
+                <w:sz w:val="22"/>
+                <w:lang w:val="en-US"/>
+              </w:rPr>
+              <w:t>5</w:t>
+            </w:r>
+            <w:r>
+              <w:rPr>
+                <w:rFonts w:ascii="Arial" w:hAnsi="Arial" w:cs="Arial"/>
+                <w:sz w:val="22"/>
+                <w:lang w:val="en-US"/>
+              </w:rPr>
+              <w:t>. Click Send</w:t>
             </w:r>
           </w:p>
         </w:tc>
@@ -1158,27 +1261,7 @@
                 <w:sz w:val="22"/>
                 <w:lang w:val="en-US"/>
               </w:rPr>
-              <w:t xml:space="preserve">User </w:t>
-            </w:r>
-            <w:proofErr w:type="gramStart"/>
-            <w:r>
-              <w:rPr>
-                <w:rFonts w:ascii="Arial" w:eastAsia="Times New Roman" w:hAnsi="Arial" w:cs="Arial"/>
-                <w:bCs/>
-                <w:sz w:val="22"/>
-                <w:lang w:val="en-US"/>
-              </w:rPr>
-              <w:t>has to</w:t>
-            </w:r>
-            <w:proofErr w:type="gramEnd"/>
-            <w:r>
-              <w:rPr>
-                <w:rFonts w:ascii="Arial" w:eastAsia="Times New Roman" w:hAnsi="Arial" w:cs="Arial"/>
-                <w:bCs/>
-                <w:sz w:val="22"/>
-                <w:lang w:val="en-US"/>
-              </w:rPr>
-              <w:t xml:space="preserve"> rewrite ID and password</w:t>
+              <w:t>User has to rewrite ID and password</w:t>
             </w:r>
           </w:p>
         </w:tc>
@@ -2455,7 +2538,7 @@
             <w:tcBorders>
               <w:top w:val="none" w:sz="0" w:space="0" w:color="auto"/>
               <w:left w:val="none" w:sz="0" w:space="0" w:color="auto"/>
-              <w:bottom w:val="none" w:sz="0" w:space="0" w:color="auto"/>
+              <w:bottom w:val="single" w:sz="4" w:space="0" w:color="auto"/>
               <w:right w:val="none" w:sz="0" w:space="0" w:color="auto"/>
             </w:tcBorders>
             <w:vAlign w:val="center"/>
@@ -2507,37 +2590,12 @@
                 <w:lang w:val="en-US"/>
               </w:rPr>
             </w:pPr>
-            <w:proofErr w:type="spellStart"/>
-            <w:r>
-              <w:rPr>
-                <w:rFonts w:ascii="Arial" w:hAnsi="Arial" w:cs="Arial"/>
-                <w:sz w:val="22"/>
-              </w:rPr>
-              <w:t>Register</w:t>
-            </w:r>
-            <w:proofErr w:type="spellEnd"/>
-            <w:r>
-              <w:rPr>
-                <w:rFonts w:ascii="Arial" w:hAnsi="Arial" w:cs="Arial"/>
-                <w:sz w:val="22"/>
-              </w:rPr>
-              <w:t xml:space="preserve"> </w:t>
-            </w:r>
-            <w:proofErr w:type="spellStart"/>
-            <w:r>
-              <w:rPr>
-                <w:rFonts w:ascii="Arial" w:hAnsi="Arial" w:cs="Arial"/>
-                <w:sz w:val="22"/>
-              </w:rPr>
-              <w:t>into</w:t>
-            </w:r>
-            <w:proofErr w:type="spellEnd"/>
-            <w:r>
-              <w:rPr>
-                <w:rFonts w:ascii="Arial" w:hAnsi="Arial" w:cs="Arial"/>
-                <w:sz w:val="22"/>
-              </w:rPr>
-              <w:t xml:space="preserve"> the app</w:t>
+            <w:r>
+              <w:rPr>
+                <w:rFonts w:ascii="Arial" w:hAnsi="Arial" w:cs="Arial"/>
+                <w:sz w:val="22"/>
+              </w:rPr>
+              <w:t>Register into the app</w:t>
             </w:r>
           </w:p>
         </w:tc>
@@ -2627,7 +2685,6 @@
               </w:rPr>
               <w:t xml:space="preserve">3. Enter </w:t>
             </w:r>
-            <w:proofErr w:type="spellStart"/>
             <w:r>
               <w:rPr>
                 <w:rFonts w:ascii="Arial" w:hAnsi="Arial" w:cs="Arial"/>
@@ -2637,7 +2694,6 @@
               </w:rPr>
               <w:t>UserID</w:t>
             </w:r>
-            <w:proofErr w:type="spellEnd"/>
           </w:p>
           <w:p>
             <w:pPr>
@@ -2719,25 +2775,8 @@
                 <w:rFonts w:ascii="Arial" w:hAnsi="Arial" w:cs="Arial"/>
                 <w:sz w:val="22"/>
               </w:rPr>
-              <w:t xml:space="preserve">5. </w:t>
-            </w:r>
-            <w:proofErr w:type="spellStart"/>
-            <w:r>
-              <w:rPr>
-                <w:rFonts w:ascii="Arial" w:hAnsi="Arial" w:cs="Arial"/>
-                <w:sz w:val="22"/>
-              </w:rPr>
-              <w:t>Select</w:t>
-            </w:r>
-            <w:proofErr w:type="spellEnd"/>
-            <w:r>
-              <w:rPr>
-                <w:rFonts w:ascii="Arial" w:hAnsi="Arial" w:cs="Arial"/>
-                <w:sz w:val="22"/>
-              </w:rPr>
-              <w:t xml:space="preserve"> </w:t>
-            </w:r>
-            <w:proofErr w:type="spellStart"/>
+              <w:t xml:space="preserve">5. Select </w:t>
+            </w:r>
             <w:r>
               <w:rPr>
                 <w:rFonts w:ascii="Arial" w:hAnsi="Arial" w:cs="Arial"/>
@@ -2746,7 +2785,6 @@
               </w:rPr>
               <w:t>Confirm</w:t>
             </w:r>
-            <w:proofErr w:type="spellEnd"/>
           </w:p>
         </w:tc>
         <w:tc>
@@ -2770,31 +2808,13 @@
                 <w:sz w:val="22"/>
               </w:rPr>
             </w:pPr>
-            <w:proofErr w:type="spellStart"/>
-            <w:r>
-              <w:rPr>
-                <w:rFonts w:ascii="Arial" w:hAnsi="Arial" w:cs="Arial"/>
-                <w:sz w:val="22"/>
-              </w:rPr>
-              <w:t>UserID</w:t>
-            </w:r>
-            <w:proofErr w:type="spellEnd"/>
-            <w:r>
-              <w:rPr>
-                <w:rFonts w:ascii="Arial" w:hAnsi="Arial" w:cs="Arial"/>
-                <w:sz w:val="22"/>
-              </w:rPr>
-              <w:t xml:space="preserve"> = </w:t>
-            </w:r>
-            <w:proofErr w:type="spellStart"/>
-            <w:r>
-              <w:rPr>
-                <w:rFonts w:ascii="Arial" w:hAnsi="Arial" w:cs="Arial"/>
-                <w:sz w:val="22"/>
-              </w:rPr>
-              <w:t>newUser</w:t>
-            </w:r>
-            <w:proofErr w:type="spellEnd"/>
+            <w:r>
+              <w:rPr>
+                <w:rFonts w:ascii="Arial" w:hAnsi="Arial" w:cs="Arial"/>
+                <w:sz w:val="22"/>
+              </w:rPr>
+              <w:t>UserID = newUser</w:t>
+            </w:r>
           </w:p>
           <w:p>
             <w:pPr>
@@ -2864,6 +2884,14 @@
               </w:rPr>
               <w:t>Unregistered User should be able to register into the app</w:t>
             </w:r>
+            <w:r>
+              <w:rPr>
+                <w:rFonts w:ascii="Arial" w:hAnsi="Arial" w:cs="Arial"/>
+                <w:sz w:val="22"/>
+                <w:lang w:val="en-US"/>
+              </w:rPr>
+              <w:t xml:space="preserve"> and see file explorer view</w:t>
+            </w:r>
           </w:p>
         </w:tc>
         <w:tc>
@@ -2966,6 +2994,437 @@
       </w:tr>
       <w:tr>
         <w:trPr>
+          <w:trHeight w:val="1833"/>
+          <w:jc w:val="center"/>
+        </w:trPr>
+        <w:tc>
+          <w:tcPr>
+            <w:cnfStyle w:val="001000000000" w:firstRow="0" w:lastRow="0" w:firstColumn="1" w:lastColumn="0" w:oddVBand="0" w:evenVBand="0" w:oddHBand="0" w:evenHBand="0" w:firstRowFirstColumn="0" w:firstRowLastColumn="0" w:lastRowFirstColumn="0" w:lastRowLastColumn="0"/>
+            <w:tcW w:w="1110" w:type="dxa"/>
+            <w:tcBorders>
+              <w:left w:val="single" w:sz="4" w:space="0" w:color="auto"/>
+              <w:bottom w:val="single" w:sz="4" w:space="0" w:color="auto"/>
+            </w:tcBorders>
+            <w:vAlign w:val="center"/>
+          </w:tcPr>
+          <w:p>
+            <w:pPr>
+              <w:jc w:val="center"/>
+              <w:rPr>
+                <w:rFonts w:ascii="Arial" w:eastAsia="Times New Roman" w:hAnsi="Arial" w:cs="Arial"/>
+                <w:b/>
+                <w:bCs/>
+                <w:sz w:val="22"/>
+                <w:lang w:val="en-US"/>
+              </w:rPr>
+            </w:pPr>
+            <w:r>
+              <w:rPr>
+                <w:rFonts w:ascii="Arial" w:eastAsia="Times New Roman" w:hAnsi="Arial" w:cs="Arial"/>
+                <w:b/>
+                <w:bCs/>
+                <w:sz w:val="22"/>
+                <w:lang w:val="en-US"/>
+              </w:rPr>
+              <w:t xml:space="preserve">Test </w:t>
+            </w:r>
+            <w:r>
+              <w:rPr>
+                <w:rFonts w:ascii="Arial" w:eastAsia="Times New Roman" w:hAnsi="Arial" w:cs="Arial"/>
+                <w:b/>
+                <w:bCs/>
+                <w:sz w:val="22"/>
+                <w:lang w:val="en-US"/>
+              </w:rPr>
+              <w:t>8</w:t>
+            </w:r>
+          </w:p>
+        </w:tc>
+        <w:tc>
+          <w:tcPr>
+            <w:tcW w:w="3685" w:type="dxa"/>
+            <w:shd w:val="clear" w:color="auto" w:fill="auto"/>
+            <w:vAlign w:val="center"/>
+          </w:tcPr>
+          <w:p>
+            <w:pPr>
+              <w:jc w:val="center"/>
+              <w:cnfStyle w:val="000000000000" w:firstRow="0" w:lastRow="0" w:firstColumn="0" w:lastColumn="0" w:oddVBand="0" w:evenVBand="0" w:oddHBand="0" w:evenHBand="0" w:firstRowFirstColumn="0" w:firstRowLastColumn="0" w:lastRowFirstColumn="0" w:lastRowLastColumn="0"/>
+              <w:rPr>
+                <w:rFonts w:ascii="Arial" w:hAnsi="Arial" w:cs="Arial"/>
+                <w:sz w:val="22"/>
+              </w:rPr>
+            </w:pPr>
+            <w:r>
+              <w:rPr>
+                <w:rFonts w:ascii="Arial" w:hAnsi="Arial" w:cs="Arial"/>
+                <w:sz w:val="22"/>
+              </w:rPr>
+              <w:t>Register into the app</w:t>
+            </w:r>
+            <w:r>
+              <w:rPr>
+                <w:rFonts w:ascii="Arial" w:hAnsi="Arial" w:cs="Arial"/>
+                <w:sz w:val="22"/>
+              </w:rPr>
+              <w:t xml:space="preserve"> with invalid data</w:t>
+            </w:r>
+          </w:p>
+        </w:tc>
+        <w:tc>
+          <w:tcPr>
+            <w:tcW w:w="3402" w:type="dxa"/>
+            <w:shd w:val="clear" w:color="auto" w:fill="auto"/>
+            <w:vAlign w:val="center"/>
+          </w:tcPr>
+          <w:p>
+            <w:pPr>
+              <w:jc w:val="center"/>
+              <w:cnfStyle w:val="000000000000" w:firstRow="0" w:lastRow="0" w:firstColumn="0" w:lastColumn="0" w:oddVBand="0" w:evenVBand="0" w:oddHBand="0" w:evenHBand="0" w:firstRowFirstColumn="0" w:firstRowLastColumn="0" w:lastRowFirstColumn="0" w:lastRowLastColumn="0"/>
+              <w:rPr>
+                <w:rFonts w:ascii="Arial" w:hAnsi="Arial" w:cs="Arial"/>
+                <w:sz w:val="22"/>
+                <w:lang w:val="en-US"/>
+              </w:rPr>
+            </w:pPr>
+            <w:r>
+              <w:rPr>
+                <w:rFonts w:ascii="Arial" w:hAnsi="Arial" w:cs="Arial"/>
+                <w:sz w:val="22"/>
+                <w:lang w:val="en-US"/>
+              </w:rPr>
+              <w:t>1. Go to login page</w:t>
+            </w:r>
+          </w:p>
+          <w:p>
+            <w:pPr>
+              <w:jc w:val="center"/>
+              <w:cnfStyle w:val="000000000000" w:firstRow="0" w:lastRow="0" w:firstColumn="0" w:lastColumn="0" w:oddVBand="0" w:evenVBand="0" w:oddHBand="0" w:evenHBand="0" w:firstRowFirstColumn="0" w:firstRowLastColumn="0" w:lastRowFirstColumn="0" w:lastRowLastColumn="0"/>
+              <w:rPr>
+                <w:rFonts w:ascii="Arial" w:hAnsi="Arial" w:cs="Arial"/>
+                <w:sz w:val="22"/>
+                <w:lang w:val="en-US"/>
+              </w:rPr>
+            </w:pPr>
+            <w:r>
+              <w:rPr>
+                <w:rFonts w:ascii="Arial" w:hAnsi="Arial" w:cs="Arial"/>
+                <w:sz w:val="22"/>
+                <w:lang w:val="en-US"/>
+              </w:rPr>
+              <w:t xml:space="preserve">2. Select </w:t>
+            </w:r>
+            <w:r>
+              <w:rPr>
+                <w:rFonts w:ascii="Arial" w:hAnsi="Arial" w:cs="Arial"/>
+                <w:i/>
+                <w:sz w:val="22"/>
+                <w:lang w:val="en-US"/>
+              </w:rPr>
+              <w:t>Register</w:t>
+            </w:r>
+          </w:p>
+          <w:p>
+            <w:pPr>
+              <w:jc w:val="center"/>
+              <w:cnfStyle w:val="000000000000" w:firstRow="0" w:lastRow="0" w:firstColumn="0" w:lastColumn="0" w:oddVBand="0" w:evenVBand="0" w:oddHBand="0" w:evenHBand="0" w:firstRowFirstColumn="0" w:firstRowLastColumn="0" w:lastRowFirstColumn="0" w:lastRowLastColumn="0"/>
+              <w:rPr>
+                <w:rFonts w:ascii="Arial" w:hAnsi="Arial" w:cs="Arial"/>
+                <w:sz w:val="22"/>
+                <w:lang w:val="en-US"/>
+              </w:rPr>
+            </w:pPr>
+            <w:r>
+              <w:rPr>
+                <w:rFonts w:ascii="Arial" w:hAnsi="Arial" w:cs="Arial"/>
+                <w:sz w:val="22"/>
+                <w:lang w:val="en-US"/>
+              </w:rPr>
+              <w:t xml:space="preserve">3. Enter </w:t>
+            </w:r>
+            <w:r>
+              <w:rPr>
+                <w:rFonts w:ascii="Arial" w:hAnsi="Arial" w:cs="Arial"/>
+                <w:i/>
+                <w:sz w:val="22"/>
+                <w:lang w:val="en-US"/>
+              </w:rPr>
+              <w:t>UserID</w:t>
+            </w:r>
+          </w:p>
+          <w:p>
+            <w:pPr>
+              <w:jc w:val="center"/>
+              <w:cnfStyle w:val="000000000000" w:firstRow="0" w:lastRow="0" w:firstColumn="0" w:lastColumn="0" w:oddVBand="0" w:evenVBand="0" w:oddHBand="0" w:evenHBand="0" w:firstRowFirstColumn="0" w:firstRowLastColumn="0" w:lastRowFirstColumn="0" w:lastRowLastColumn="0"/>
+              <w:rPr>
+                <w:rFonts w:ascii="Arial" w:hAnsi="Arial" w:cs="Arial"/>
+                <w:sz w:val="22"/>
+                <w:lang w:val="en-US"/>
+              </w:rPr>
+            </w:pPr>
+            <w:r>
+              <w:rPr>
+                <w:rFonts w:ascii="Arial" w:hAnsi="Arial" w:cs="Arial"/>
+                <w:sz w:val="22"/>
+                <w:lang w:val="en-US"/>
+              </w:rPr>
+              <w:t xml:space="preserve">4. Enter </w:t>
+            </w:r>
+            <w:r>
+              <w:rPr>
+                <w:rFonts w:ascii="Arial" w:hAnsi="Arial" w:cs="Arial"/>
+                <w:i/>
+                <w:sz w:val="22"/>
+                <w:lang w:val="en-US"/>
+              </w:rPr>
+              <w:t>password</w:t>
+            </w:r>
+          </w:p>
+          <w:p>
+            <w:pPr>
+              <w:jc w:val="center"/>
+              <w:cnfStyle w:val="000000000000" w:firstRow="0" w:lastRow="0" w:firstColumn="0" w:lastColumn="0" w:oddVBand="0" w:evenVBand="0" w:oddHBand="0" w:evenHBand="0" w:firstRowFirstColumn="0" w:firstRowLastColumn="0" w:lastRowFirstColumn="0" w:lastRowLastColumn="0"/>
+              <w:rPr>
+                <w:rFonts w:ascii="Arial" w:hAnsi="Arial" w:cs="Arial"/>
+                <w:sz w:val="22"/>
+                <w:lang w:val="en-US"/>
+              </w:rPr>
+            </w:pPr>
+            <w:r>
+              <w:rPr>
+                <w:rFonts w:ascii="Arial" w:hAnsi="Arial" w:cs="Arial"/>
+                <w:sz w:val="22"/>
+                <w:lang w:val="en-US"/>
+              </w:rPr>
+              <w:t xml:space="preserve">5. </w:t>
+            </w:r>
+            <w:r>
+              <w:rPr>
+                <w:rFonts w:ascii="Arial" w:hAnsi="Arial" w:cs="Arial"/>
+                <w:sz w:val="22"/>
+                <w:lang w:val="en-US"/>
+              </w:rPr>
+              <w:t xml:space="preserve">Confirm </w:t>
+            </w:r>
+            <w:r>
+              <w:rPr>
+                <w:rFonts w:ascii="Arial" w:hAnsi="Arial" w:cs="Arial"/>
+                <w:i/>
+                <w:sz w:val="22"/>
+                <w:lang w:val="en-US"/>
+              </w:rPr>
+              <w:t>password</w:t>
+            </w:r>
+          </w:p>
+          <w:p>
+            <w:pPr>
+              <w:jc w:val="center"/>
+              <w:cnfStyle w:val="000000000000" w:firstRow="0" w:lastRow="0" w:firstColumn="0" w:lastColumn="0" w:oddVBand="0" w:evenVBand="0" w:oddHBand="0" w:evenHBand="0" w:firstRowFirstColumn="0" w:firstRowLastColumn="0" w:lastRowFirstColumn="0" w:lastRowLastColumn="0"/>
+              <w:rPr>
+                <w:rFonts w:ascii="Arial" w:hAnsi="Arial" w:cs="Arial"/>
+                <w:sz w:val="22"/>
+                <w:lang w:val="en-US"/>
+              </w:rPr>
+            </w:pPr>
+            <w:r>
+              <w:rPr>
+                <w:rFonts w:ascii="Arial" w:hAnsi="Arial" w:cs="Arial"/>
+                <w:sz w:val="22"/>
+              </w:rPr>
+              <w:t xml:space="preserve">5. Select </w:t>
+            </w:r>
+            <w:r>
+              <w:rPr>
+                <w:rFonts w:ascii="Arial" w:hAnsi="Arial" w:cs="Arial"/>
+                <w:i/>
+                <w:sz w:val="22"/>
+              </w:rPr>
+              <w:t>Confirm</w:t>
+            </w:r>
+          </w:p>
+        </w:tc>
+        <w:tc>
+          <w:tcPr>
+            <w:tcW w:w="2126" w:type="dxa"/>
+            <w:shd w:val="clear" w:color="auto" w:fill="auto"/>
+            <w:vAlign w:val="center"/>
+          </w:tcPr>
+          <w:p>
+            <w:pPr>
+              <w:jc w:val="center"/>
+              <w:cnfStyle w:val="000000000000" w:firstRow="0" w:lastRow="0" w:firstColumn="0" w:lastColumn="0" w:oddVBand="0" w:evenVBand="0" w:oddHBand="0" w:evenHBand="0" w:firstRowFirstColumn="0" w:firstRowLastColumn="0" w:lastRowFirstColumn="0" w:lastRowLastColumn="0"/>
+              <w:rPr>
+                <w:rFonts w:ascii="Arial" w:hAnsi="Arial" w:cs="Arial"/>
+                <w:sz w:val="22"/>
+              </w:rPr>
+            </w:pPr>
+            <w:r>
+              <w:rPr>
+                <w:rFonts w:ascii="Arial" w:hAnsi="Arial" w:cs="Arial"/>
+                <w:sz w:val="22"/>
+              </w:rPr>
+              <w:t>UserID = newUser</w:t>
+            </w:r>
+          </w:p>
+          <w:p>
+            <w:pPr>
+              <w:jc w:val="center"/>
+              <w:cnfStyle w:val="000000000000" w:firstRow="0" w:lastRow="0" w:firstColumn="0" w:lastColumn="0" w:oddVBand="0" w:evenVBand="0" w:oddHBand="0" w:evenHBand="0" w:firstRowFirstColumn="0" w:firstRowLastColumn="0" w:lastRowFirstColumn="0" w:lastRowLastColumn="0"/>
+              <w:rPr>
+                <w:rFonts w:ascii="Arial" w:hAnsi="Arial" w:cs="Arial"/>
+                <w:sz w:val="22"/>
+              </w:rPr>
+            </w:pPr>
+            <w:r>
+              <w:rPr>
+                <w:rFonts w:ascii="Arial" w:hAnsi="Arial" w:cs="Arial"/>
+                <w:sz w:val="22"/>
+              </w:rPr>
+              <w:t>Password1 = 1234</w:t>
+            </w:r>
+          </w:p>
+          <w:p>
+            <w:pPr>
+              <w:jc w:val="center"/>
+              <w:cnfStyle w:val="000000000000" w:firstRow="0" w:lastRow="0" w:firstColumn="0" w:lastColumn="0" w:oddVBand="0" w:evenVBand="0" w:oddHBand="0" w:evenHBand="0" w:firstRowFirstColumn="0" w:firstRowLastColumn="0" w:lastRowFirstColumn="0" w:lastRowLastColumn="0"/>
+              <w:rPr>
+                <w:rFonts w:ascii="Arial" w:hAnsi="Arial" w:cs="Arial"/>
+                <w:sz w:val="22"/>
+              </w:rPr>
+            </w:pPr>
+            <w:r>
+              <w:rPr>
+                <w:rFonts w:ascii="Arial" w:hAnsi="Arial" w:cs="Arial"/>
+                <w:sz w:val="22"/>
+              </w:rPr>
+              <w:t>Password2 = 1234</w:t>
+            </w:r>
+          </w:p>
+        </w:tc>
+        <w:tc>
+          <w:tcPr>
+            <w:tcW w:w="2835" w:type="dxa"/>
+            <w:shd w:val="clear" w:color="auto" w:fill="auto"/>
+            <w:vAlign w:val="center"/>
+          </w:tcPr>
+          <w:p>
+            <w:pPr>
+              <w:jc w:val="center"/>
+              <w:cnfStyle w:val="000000000000" w:firstRow="0" w:lastRow="0" w:firstColumn="0" w:lastColumn="0" w:oddVBand="0" w:evenVBand="0" w:oddHBand="0" w:evenHBand="0" w:firstRowFirstColumn="0" w:firstRowLastColumn="0" w:lastRowFirstColumn="0" w:lastRowLastColumn="0"/>
+              <w:rPr>
+                <w:rFonts w:ascii="Arial" w:hAnsi="Arial" w:cs="Arial"/>
+                <w:sz w:val="22"/>
+                <w:lang w:val="en-US"/>
+              </w:rPr>
+            </w:pPr>
+            <w:r>
+              <w:rPr>
+                <w:rFonts w:ascii="Arial" w:hAnsi="Arial" w:cs="Arial"/>
+                <w:sz w:val="22"/>
+                <w:lang w:val="en-US"/>
+              </w:rPr>
+              <w:t xml:space="preserve">Unregistered User </w:t>
+            </w:r>
+            <w:r>
+              <w:rPr>
+                <w:rFonts w:ascii="Arial" w:hAnsi="Arial" w:cs="Arial"/>
+                <w:sz w:val="22"/>
+                <w:lang w:val="en-US"/>
+              </w:rPr>
+              <w:t>has to try and register again</w:t>
+            </w:r>
+          </w:p>
+        </w:tc>
+        <w:tc>
+          <w:tcPr>
+            <w:tcW w:w="1701" w:type="dxa"/>
+            <w:shd w:val="clear" w:color="auto" w:fill="auto"/>
+            <w:vAlign w:val="center"/>
+          </w:tcPr>
+          <w:p>
+            <w:pPr>
+              <w:jc w:val="center"/>
+              <w:cnfStyle w:val="000000000000" w:firstRow="0" w:lastRow="0" w:firstColumn="0" w:lastColumn="0" w:oddVBand="0" w:evenVBand="0" w:oddHBand="0" w:evenHBand="0" w:firstRowFirstColumn="0" w:firstRowLastColumn="0" w:lastRowFirstColumn="0" w:lastRowLastColumn="0"/>
+              <w:rPr>
+                <w:rFonts w:ascii="Arial" w:eastAsia="Times New Roman" w:hAnsi="Arial" w:cs="Arial"/>
+                <w:bCs/>
+                <w:sz w:val="22"/>
+                <w:lang w:val="en-US"/>
+              </w:rPr>
+            </w:pPr>
+          </w:p>
+          <w:p>
+            <w:pPr>
+              <w:jc w:val="center"/>
+              <w:cnfStyle w:val="000000000000" w:firstRow="0" w:lastRow="0" w:firstColumn="0" w:lastColumn="0" w:oddVBand="0" w:evenVBand="0" w:oddHBand="0" w:evenHBand="0" w:firstRowFirstColumn="0" w:firstRowLastColumn="0" w:lastRowFirstColumn="0" w:lastRowLastColumn="0"/>
+              <w:rPr>
+                <w:rFonts w:ascii="Arial" w:eastAsia="Times New Roman" w:hAnsi="Arial" w:cs="Arial"/>
+                <w:bCs/>
+                <w:sz w:val="22"/>
+                <w:lang w:val="en-US"/>
+              </w:rPr>
+            </w:pPr>
+          </w:p>
+          <w:p>
+            <w:pPr>
+              <w:jc w:val="center"/>
+              <w:cnfStyle w:val="000000000000" w:firstRow="0" w:lastRow="0" w:firstColumn="0" w:lastColumn="0" w:oddVBand="0" w:evenVBand="0" w:oddHBand="0" w:evenHBand="0" w:firstRowFirstColumn="0" w:firstRowLastColumn="0" w:lastRowFirstColumn="0" w:lastRowLastColumn="0"/>
+              <w:rPr>
+                <w:rFonts w:ascii="Arial" w:eastAsia="Times New Roman" w:hAnsi="Arial" w:cs="Arial"/>
+                <w:bCs/>
+                <w:sz w:val="22"/>
+                <w:lang w:val="en-US"/>
+              </w:rPr>
+            </w:pPr>
+          </w:p>
+        </w:tc>
+        <w:tc>
+          <w:tcPr>
+            <w:tcW w:w="1326" w:type="dxa"/>
+            <w:shd w:val="clear" w:color="auto" w:fill="auto"/>
+            <w:vAlign w:val="center"/>
+          </w:tcPr>
+          <w:p>
+            <w:pPr>
+              <w:jc w:val="center"/>
+              <w:cnfStyle w:val="000000000000" w:firstRow="0" w:lastRow="0" w:firstColumn="0" w:lastColumn="0" w:oddVBand="0" w:evenVBand="0" w:oddHBand="0" w:evenHBand="0" w:firstRowFirstColumn="0" w:firstRowLastColumn="0" w:lastRowFirstColumn="0" w:lastRowLastColumn="0"/>
+              <w:rPr>
+                <w:rFonts w:ascii="Arial" w:eastAsia="Times New Roman" w:hAnsi="Arial" w:cs="Arial"/>
+                <w:bCs/>
+                <w:sz w:val="22"/>
+                <w:lang w:val="en-US"/>
+              </w:rPr>
+            </w:pPr>
+          </w:p>
+          <w:p>
+            <w:pPr>
+              <w:jc w:val="center"/>
+              <w:cnfStyle w:val="000000000000" w:firstRow="0" w:lastRow="0" w:firstColumn="0" w:lastColumn="0" w:oddVBand="0" w:evenVBand="0" w:oddHBand="0" w:evenHBand="0" w:firstRowFirstColumn="0" w:firstRowLastColumn="0" w:lastRowFirstColumn="0" w:lastRowLastColumn="0"/>
+              <w:rPr>
+                <w:rFonts w:ascii="Arial" w:eastAsia="Times New Roman" w:hAnsi="Arial" w:cs="Arial"/>
+                <w:bCs/>
+                <w:sz w:val="22"/>
+                <w:lang w:val="en-US"/>
+              </w:rPr>
+            </w:pPr>
+          </w:p>
+          <w:p>
+            <w:pPr>
+              <w:jc w:val="center"/>
+              <w:cnfStyle w:val="000000000000" w:firstRow="0" w:lastRow="0" w:firstColumn="0" w:lastColumn="0" w:oddVBand="0" w:evenVBand="0" w:oddHBand="0" w:evenHBand="0" w:firstRowFirstColumn="0" w:firstRowLastColumn="0" w:lastRowFirstColumn="0" w:lastRowLastColumn="0"/>
+              <w:rPr>
+                <w:rFonts w:ascii="Arial" w:eastAsia="Times New Roman" w:hAnsi="Arial" w:cs="Arial"/>
+                <w:bCs/>
+                <w:sz w:val="22"/>
+                <w:lang w:val="en-US"/>
+              </w:rPr>
+            </w:pPr>
+          </w:p>
+        </w:tc>
+      </w:tr>
+      <w:tr>
+        <w:trPr>
+          <w:cnfStyle w:val="000000100000" w:firstRow="0" w:lastRow="0" w:firstColumn="0" w:lastColumn="0" w:oddVBand="0" w:evenVBand="0" w:oddHBand="1" w:evenHBand="0" w:firstRowFirstColumn="0" w:firstRowLastColumn="0" w:lastRowFirstColumn="0" w:lastRowLastColumn="0"/>
           <w:trHeight w:val="1094"/>
           <w:jc w:val="center"/>
         </w:trPr>
@@ -3010,7 +3469,7 @@
                 <w:sz w:val="22"/>
                 <w:lang w:val="en-US"/>
               </w:rPr>
-              <w:t>8</w:t>
+              <w:t>9</w:t>
             </w:r>
           </w:p>
         </w:tc>
@@ -3029,7 +3488,7 @@
           <w:p>
             <w:pPr>
               <w:jc w:val="center"/>
-              <w:cnfStyle w:val="000000000000" w:firstRow="0" w:lastRow="0" w:firstColumn="0" w:lastColumn="0" w:oddVBand="0" w:evenVBand="0" w:oddHBand="0" w:evenHBand="0" w:firstRowFirstColumn="0" w:firstRowLastColumn="0" w:lastRowFirstColumn="0" w:lastRowLastColumn="0"/>
+              <w:cnfStyle w:val="000000100000" w:firstRow="0" w:lastRow="0" w:firstColumn="0" w:lastColumn="0" w:oddVBand="0" w:evenVBand="0" w:oddHBand="1" w:evenHBand="0" w:firstRowFirstColumn="0" w:firstRowLastColumn="0" w:lastRowFirstColumn="0" w:lastRowLastColumn="0"/>
               <w:rPr>
                 <w:rFonts w:ascii="Arial" w:hAnsi="Arial" w:cs="Arial"/>
                 <w:sz w:val="22"/>
@@ -3061,7 +3520,7 @@
           <w:p>
             <w:pPr>
               <w:jc w:val="center"/>
-              <w:cnfStyle w:val="000000000000" w:firstRow="0" w:lastRow="0" w:firstColumn="0" w:lastColumn="0" w:oddVBand="0" w:evenVBand="0" w:oddHBand="0" w:evenHBand="0" w:firstRowFirstColumn="0" w:firstRowLastColumn="0" w:lastRowFirstColumn="0" w:lastRowLastColumn="0"/>
+              <w:cnfStyle w:val="000000100000" w:firstRow="0" w:lastRow="0" w:firstColumn="0" w:lastColumn="0" w:oddVBand="0" w:evenVBand="0" w:oddHBand="1" w:evenHBand="0" w:firstRowFirstColumn="0" w:firstRowLastColumn="0" w:lastRowFirstColumn="0" w:lastRowLastColumn="0"/>
               <w:rPr>
                 <w:rFonts w:ascii="Arial" w:hAnsi="Arial" w:cs="Arial"/>
                 <w:sz w:val="22"/>
@@ -3080,7 +3539,7 @@
           <w:p>
             <w:pPr>
               <w:jc w:val="center"/>
-              <w:cnfStyle w:val="000000000000" w:firstRow="0" w:lastRow="0" w:firstColumn="0" w:lastColumn="0" w:oddVBand="0" w:evenVBand="0" w:oddHBand="0" w:evenHBand="0" w:firstRowFirstColumn="0" w:firstRowLastColumn="0" w:lastRowFirstColumn="0" w:lastRowLastColumn="0"/>
+              <w:cnfStyle w:val="000000100000" w:firstRow="0" w:lastRow="0" w:firstColumn="0" w:lastColumn="0" w:oddVBand="0" w:evenVBand="0" w:oddHBand="1" w:evenHBand="0" w:firstRowFirstColumn="0" w:firstRowLastColumn="0" w:lastRowFirstColumn="0" w:lastRowLastColumn="0"/>
               <w:rPr>
                 <w:rFonts w:ascii="Arial" w:hAnsi="Arial" w:cs="Arial"/>
                 <w:sz w:val="22"/>
@@ -3129,7 +3588,7 @@
           <w:p>
             <w:pPr>
               <w:jc w:val="center"/>
-              <w:cnfStyle w:val="000000000000" w:firstRow="0" w:lastRow="0" w:firstColumn="0" w:lastColumn="0" w:oddVBand="0" w:evenVBand="0" w:oddHBand="0" w:evenHBand="0" w:firstRowFirstColumn="0" w:firstRowLastColumn="0" w:lastRowFirstColumn="0" w:lastRowLastColumn="0"/>
+              <w:cnfStyle w:val="000000100000" w:firstRow="0" w:lastRow="0" w:firstColumn="0" w:lastColumn="0" w:oddVBand="0" w:evenVBand="0" w:oddHBand="1" w:evenHBand="0" w:firstRowFirstColumn="0" w:firstRowLastColumn="0" w:lastRowFirstColumn="0" w:lastRowLastColumn="0"/>
               <w:rPr>
                 <w:rFonts w:ascii="Arial" w:hAnsi="Arial" w:cs="Arial"/>
                 <w:sz w:val="22"/>
@@ -3161,7 +3620,7 @@
           <w:p>
             <w:pPr>
               <w:jc w:val="center"/>
-              <w:cnfStyle w:val="000000000000" w:firstRow="0" w:lastRow="0" w:firstColumn="0" w:lastColumn="0" w:oddVBand="0" w:evenVBand="0" w:oddHBand="0" w:evenHBand="0" w:firstRowFirstColumn="0" w:firstRowLastColumn="0" w:lastRowFirstColumn="0" w:lastRowLastColumn="0"/>
+              <w:cnfStyle w:val="000000100000" w:firstRow="0" w:lastRow="0" w:firstColumn="0" w:lastColumn="0" w:oddVBand="0" w:evenVBand="0" w:oddHBand="1" w:evenHBand="0" w:firstRowFirstColumn="0" w:firstRowLastColumn="0" w:lastRowFirstColumn="0" w:lastRowLastColumn="0"/>
               <w:rPr>
                 <w:rFonts w:ascii="Arial" w:hAnsi="Arial" w:cs="Arial"/>
                 <w:sz w:val="22"/>
@@ -3193,19 +3652,19 @@
           <w:p>
             <w:pPr>
               <w:jc w:val="center"/>
-              <w:cnfStyle w:val="000000000000" w:firstRow="0" w:lastRow="0" w:firstColumn="0" w:lastColumn="0" w:oddVBand="0" w:evenVBand="0" w:oddHBand="0" w:evenHBand="0" w:firstRowFirstColumn="0" w:firstRowLastColumn="0" w:lastRowFirstColumn="0" w:lastRowLastColumn="0"/>
-              <w:rPr>
-                <w:rFonts w:ascii="Arial" w:eastAsia="Times New Roman" w:hAnsi="Arial" w:cs="Arial"/>
-                <w:bCs/>
-                <w:sz w:val="22"/>
-                <w:lang w:val="en-US"/>
-              </w:rPr>
-            </w:pPr>
-          </w:p>
-          <w:p>
-            <w:pPr>
-              <w:jc w:val="center"/>
-              <w:cnfStyle w:val="000000000000" w:firstRow="0" w:lastRow="0" w:firstColumn="0" w:lastColumn="0" w:oddVBand="0" w:evenVBand="0" w:oddHBand="0" w:evenHBand="0" w:firstRowFirstColumn="0" w:firstRowLastColumn="0" w:lastRowFirstColumn="0" w:lastRowLastColumn="0"/>
+              <w:cnfStyle w:val="000000100000" w:firstRow="0" w:lastRow="0" w:firstColumn="0" w:lastColumn="0" w:oddVBand="0" w:evenVBand="0" w:oddHBand="1" w:evenHBand="0" w:firstRowFirstColumn="0" w:firstRowLastColumn="0" w:lastRowFirstColumn="0" w:lastRowLastColumn="0"/>
+              <w:rPr>
+                <w:rFonts w:ascii="Arial" w:eastAsia="Times New Roman" w:hAnsi="Arial" w:cs="Arial"/>
+                <w:bCs/>
+                <w:sz w:val="22"/>
+                <w:lang w:val="en-US"/>
+              </w:rPr>
+            </w:pPr>
+          </w:p>
+          <w:p>
+            <w:pPr>
+              <w:jc w:val="center"/>
+              <w:cnfStyle w:val="000000100000" w:firstRow="0" w:lastRow="0" w:firstColumn="0" w:lastColumn="0" w:oddVBand="0" w:evenVBand="0" w:oddHBand="1" w:evenHBand="0" w:firstRowFirstColumn="0" w:firstRowLastColumn="0" w:lastRowFirstColumn="0" w:lastRowLastColumn="0"/>
               <w:rPr>
                 <w:rFonts w:ascii="Arial" w:eastAsia="Times New Roman" w:hAnsi="Arial" w:cs="Arial"/>
                 <w:bCs/>
@@ -3229,7 +3688,7 @@
           <w:p>
             <w:pPr>
               <w:jc w:val="center"/>
-              <w:cnfStyle w:val="000000000000" w:firstRow="0" w:lastRow="0" w:firstColumn="0" w:lastColumn="0" w:oddVBand="0" w:evenVBand="0" w:oddHBand="0" w:evenHBand="0" w:firstRowFirstColumn="0" w:firstRowLastColumn="0" w:lastRowFirstColumn="0" w:lastRowLastColumn="0"/>
+              <w:cnfStyle w:val="000000100000" w:firstRow="0" w:lastRow="0" w:firstColumn="0" w:lastColumn="0" w:oddVBand="0" w:evenVBand="0" w:oddHBand="1" w:evenHBand="0" w:firstRowFirstColumn="0" w:firstRowLastColumn="0" w:lastRowFirstColumn="0" w:lastRowLastColumn="0"/>
               <w:rPr>
                 <w:rFonts w:ascii="Arial" w:eastAsia="Times New Roman" w:hAnsi="Arial" w:cs="Arial"/>
                 <w:bCs/>
@@ -3242,7 +3701,6 @@
       </w:tr>
       <w:tr>
         <w:trPr>
-          <w:cnfStyle w:val="000000100000" w:firstRow="0" w:lastRow="0" w:firstColumn="0" w:lastColumn="0" w:oddVBand="0" w:evenVBand="0" w:oddHBand="1" w:evenHBand="0" w:firstRowFirstColumn="0" w:firstRowLastColumn="0" w:lastRowFirstColumn="0" w:lastRowLastColumn="0"/>
           <w:trHeight w:val="1205"/>
           <w:jc w:val="center"/>
         </w:trPr>
@@ -3287,7 +3745,7 @@
                 <w:sz w:val="22"/>
                 <w:lang w:val="en-US"/>
               </w:rPr>
-              <w:t>9</w:t>
+              <w:t>10</w:t>
             </w:r>
           </w:p>
         </w:tc>
@@ -3306,39 +3764,31 @@
           <w:p>
             <w:pPr>
               <w:jc w:val="center"/>
-              <w:cnfStyle w:val="000000100000" w:firstRow="0" w:lastRow="0" w:firstColumn="0" w:lastColumn="0" w:oddVBand="0" w:evenVBand="0" w:oddHBand="1" w:evenHBand="0" w:firstRowFirstColumn="0" w:firstRowLastColumn="0" w:lastRowFirstColumn="0" w:lastRowLastColumn="0"/>
-              <w:rPr>
-                <w:rFonts w:ascii="Arial" w:hAnsi="Arial" w:cs="Arial"/>
-                <w:sz w:val="22"/>
-                <w:lang w:val="en-US"/>
-              </w:rPr>
-            </w:pPr>
-          </w:p>
-          <w:p>
-            <w:pPr>
-              <w:jc w:val="center"/>
-              <w:cnfStyle w:val="000000100000" w:firstRow="0" w:lastRow="0" w:firstColumn="0" w:lastColumn="0" w:oddVBand="0" w:evenVBand="0" w:oddHBand="1" w:evenHBand="0" w:firstRowFirstColumn="0" w:firstRowLastColumn="0" w:lastRowFirstColumn="0" w:lastRowLastColumn="0"/>
-              <w:rPr>
-                <w:rFonts w:ascii="Arial" w:hAnsi="Arial" w:cs="Arial"/>
-                <w:sz w:val="22"/>
-                <w:lang w:val="en-US"/>
-              </w:rPr>
-            </w:pPr>
-            <w:r>
-              <w:rPr>
-                <w:rFonts w:ascii="Arial" w:hAnsi="Arial" w:cs="Arial"/>
-                <w:sz w:val="22"/>
-                <w:lang w:val="en-US"/>
-              </w:rPr>
-              <w:t xml:space="preserve">Registered user changing </w:t>
-            </w:r>
-            <w:r>
-              <w:rPr>
-                <w:rFonts w:ascii="Arial" w:hAnsi="Arial" w:cs="Arial"/>
-                <w:sz w:val="22"/>
-                <w:lang w:val="en-US"/>
-              </w:rPr>
-              <w:t>the list of users that he shares files with</w:t>
+              <w:cnfStyle w:val="000000000000" w:firstRow="0" w:lastRow="0" w:firstColumn="0" w:lastColumn="0" w:oddVBand="0" w:evenVBand="0" w:oddHBand="0" w:evenHBand="0" w:firstRowFirstColumn="0" w:firstRowLastColumn="0" w:lastRowFirstColumn="0" w:lastRowLastColumn="0"/>
+              <w:rPr>
+                <w:rFonts w:ascii="Arial" w:hAnsi="Arial" w:cs="Arial"/>
+                <w:sz w:val="22"/>
+                <w:lang w:val="en-US"/>
+              </w:rPr>
+            </w:pPr>
+          </w:p>
+          <w:p>
+            <w:pPr>
+              <w:jc w:val="center"/>
+              <w:cnfStyle w:val="000000000000" w:firstRow="0" w:lastRow="0" w:firstColumn="0" w:lastColumn="0" w:oddVBand="0" w:evenVBand="0" w:oddHBand="0" w:evenHBand="0" w:firstRowFirstColumn="0" w:firstRowLastColumn="0" w:lastRowFirstColumn="0" w:lastRowLastColumn="0"/>
+              <w:rPr>
+                <w:rFonts w:ascii="Arial" w:hAnsi="Arial" w:cs="Arial"/>
+                <w:sz w:val="22"/>
+                <w:lang w:val="en-US"/>
+              </w:rPr>
+            </w:pPr>
+            <w:r>
+              <w:rPr>
+                <w:rFonts w:ascii="Arial" w:hAnsi="Arial" w:cs="Arial"/>
+                <w:sz w:val="22"/>
+                <w:lang w:val="en-US"/>
+              </w:rPr>
+              <w:t>Registered user changing the list of users that he shares files with</w:t>
             </w:r>
           </w:p>
         </w:tc>
@@ -3357,7 +3807,7 @@
           <w:p>
             <w:pPr>
               <w:jc w:val="center"/>
-              <w:cnfStyle w:val="000000100000" w:firstRow="0" w:lastRow="0" w:firstColumn="0" w:lastColumn="0" w:oddVBand="0" w:evenVBand="0" w:oddHBand="1" w:evenHBand="0" w:firstRowFirstColumn="0" w:firstRowLastColumn="0" w:lastRowFirstColumn="0" w:lastRowLastColumn="0"/>
+              <w:cnfStyle w:val="000000000000" w:firstRow="0" w:lastRow="0" w:firstColumn="0" w:lastColumn="0" w:oddVBand="0" w:evenVBand="0" w:oddHBand="0" w:evenHBand="0" w:firstRowFirstColumn="0" w:firstRowLastColumn="0" w:lastRowFirstColumn="0" w:lastRowLastColumn="0"/>
               <w:rPr>
                 <w:rFonts w:ascii="Arial" w:hAnsi="Arial" w:cs="Arial"/>
                 <w:sz w:val="22"/>
@@ -3376,7 +3826,7 @@
           <w:p>
             <w:pPr>
               <w:jc w:val="center"/>
-              <w:cnfStyle w:val="000000100000" w:firstRow="0" w:lastRow="0" w:firstColumn="0" w:lastColumn="0" w:oddVBand="0" w:evenVBand="0" w:oddHBand="1" w:evenHBand="0" w:firstRowFirstColumn="0" w:firstRowLastColumn="0" w:lastRowFirstColumn="0" w:lastRowLastColumn="0"/>
+              <w:cnfStyle w:val="000000000000" w:firstRow="0" w:lastRow="0" w:firstColumn="0" w:lastColumn="0" w:oddVBand="0" w:evenVBand="0" w:oddHBand="0" w:evenHBand="0" w:firstRowFirstColumn="0" w:firstRowLastColumn="0" w:lastRowFirstColumn="0" w:lastRowLastColumn="0"/>
               <w:rPr>
                 <w:rFonts w:ascii="Arial" w:hAnsi="Arial" w:cs="Arial"/>
                 <w:i/>
@@ -3413,7 +3863,7 @@
           <w:p>
             <w:pPr>
               <w:jc w:val="center"/>
-              <w:cnfStyle w:val="000000100000" w:firstRow="0" w:lastRow="0" w:firstColumn="0" w:lastColumn="0" w:oddVBand="0" w:evenVBand="0" w:oddHBand="1" w:evenHBand="0" w:firstRowFirstColumn="0" w:firstRowLastColumn="0" w:lastRowFirstColumn="0" w:lastRowLastColumn="0"/>
+              <w:cnfStyle w:val="000000000000" w:firstRow="0" w:lastRow="0" w:firstColumn="0" w:lastColumn="0" w:oddVBand="0" w:evenVBand="0" w:oddHBand="0" w:evenHBand="0" w:firstRowFirstColumn="0" w:firstRowLastColumn="0" w:lastRowFirstColumn="0" w:lastRowLastColumn="0"/>
               <w:rPr>
                 <w:rFonts w:ascii="Arial" w:hAnsi="Arial" w:cs="Arial"/>
                 <w:sz w:val="22"/>
@@ -3432,7 +3882,7 @@
           <w:p>
             <w:pPr>
               <w:jc w:val="center"/>
-              <w:cnfStyle w:val="000000100000" w:firstRow="0" w:lastRow="0" w:firstColumn="0" w:lastColumn="0" w:oddVBand="0" w:evenVBand="0" w:oddHBand="1" w:evenHBand="0" w:firstRowFirstColumn="0" w:firstRowLastColumn="0" w:lastRowFirstColumn="0" w:lastRowLastColumn="0"/>
+              <w:cnfStyle w:val="000000000000" w:firstRow="0" w:lastRow="0" w:firstColumn="0" w:lastColumn="0" w:oddVBand="0" w:evenVBand="0" w:oddHBand="0" w:evenHBand="0" w:firstRowFirstColumn="0" w:firstRowLastColumn="0" w:lastRowFirstColumn="0" w:lastRowLastColumn="0"/>
               <w:rPr>
                 <w:rFonts w:ascii="Arial" w:hAnsi="Arial" w:cs="Arial"/>
                 <w:sz w:val="22"/>
@@ -3456,7 +3906,7 @@
           <w:p>
             <w:pPr>
               <w:jc w:val="center"/>
-              <w:cnfStyle w:val="000000100000" w:firstRow="0" w:lastRow="0" w:firstColumn="0" w:lastColumn="0" w:oddVBand="0" w:evenVBand="0" w:oddHBand="1" w:evenHBand="0" w:firstRowFirstColumn="0" w:firstRowLastColumn="0" w:lastRowFirstColumn="0" w:lastRowLastColumn="0"/>
+              <w:cnfStyle w:val="000000000000" w:firstRow="0" w:lastRow="0" w:firstColumn="0" w:lastColumn="0" w:oddVBand="0" w:evenVBand="0" w:oddHBand="0" w:evenHBand="0" w:firstRowFirstColumn="0" w:firstRowLastColumn="0" w:lastRowFirstColumn="0" w:lastRowLastColumn="0"/>
               <w:rPr>
                 <w:rFonts w:ascii="Arial" w:hAnsi="Arial" w:cs="Arial"/>
                 <w:sz w:val="22"/>
@@ -3488,28 +3938,20 @@
           <w:p>
             <w:pPr>
               <w:jc w:val="center"/>
-              <w:cnfStyle w:val="000000100000" w:firstRow="0" w:lastRow="0" w:firstColumn="0" w:lastColumn="0" w:oddVBand="0" w:evenVBand="0" w:oddHBand="1" w:evenHBand="0" w:firstRowFirstColumn="0" w:firstRowLastColumn="0" w:lastRowFirstColumn="0" w:lastRowLastColumn="0"/>
-              <w:rPr>
-                <w:rFonts w:ascii="Arial" w:hAnsi="Arial" w:cs="Arial"/>
-                <w:sz w:val="22"/>
-                <w:lang w:val="en-US"/>
-              </w:rPr>
-            </w:pPr>
-            <w:r>
-              <w:rPr>
-                <w:rFonts w:ascii="Arial" w:hAnsi="Arial" w:cs="Arial"/>
-                <w:sz w:val="22"/>
-                <w:lang w:val="en-US"/>
-              </w:rPr>
-              <w:t>Registered use</w:t>
-            </w:r>
-            <w:r>
-              <w:rPr>
-                <w:rFonts w:ascii="Arial" w:hAnsi="Arial" w:cs="Arial"/>
-                <w:sz w:val="22"/>
-                <w:lang w:val="en-US"/>
-              </w:rPr>
-              <w:t>rs should be or not able to access the folder</w:t>
+              <w:cnfStyle w:val="000000000000" w:firstRow="0" w:lastRow="0" w:firstColumn="0" w:lastColumn="0" w:oddVBand="0" w:evenVBand="0" w:oddHBand="0" w:evenHBand="0" w:firstRowFirstColumn="0" w:firstRowLastColumn="0" w:lastRowFirstColumn="0" w:lastRowLastColumn="0"/>
+              <w:rPr>
+                <w:rFonts w:ascii="Arial" w:hAnsi="Arial" w:cs="Arial"/>
+                <w:sz w:val="22"/>
+                <w:lang w:val="en-US"/>
+              </w:rPr>
+            </w:pPr>
+            <w:r>
+              <w:rPr>
+                <w:rFonts w:ascii="Arial" w:hAnsi="Arial" w:cs="Arial"/>
+                <w:sz w:val="22"/>
+                <w:lang w:val="en-US"/>
+              </w:rPr>
+              <w:t>Registered users should be or not able to access the folder</w:t>
             </w:r>
           </w:p>
         </w:tc>
@@ -3528,7 +3970,7 @@
           <w:p>
             <w:pPr>
               <w:jc w:val="center"/>
-              <w:cnfStyle w:val="000000100000" w:firstRow="0" w:lastRow="0" w:firstColumn="0" w:lastColumn="0" w:oddVBand="0" w:evenVBand="0" w:oddHBand="1" w:evenHBand="0" w:firstRowFirstColumn="0" w:firstRowLastColumn="0" w:lastRowFirstColumn="0" w:lastRowLastColumn="0"/>
+              <w:cnfStyle w:val="000000000000" w:firstRow="0" w:lastRow="0" w:firstColumn="0" w:lastColumn="0" w:oddVBand="0" w:evenVBand="0" w:oddHBand="0" w:evenHBand="0" w:firstRowFirstColumn="0" w:firstRowLastColumn="0" w:lastRowFirstColumn="0" w:lastRowLastColumn="0"/>
               <w:rPr>
                 <w:rFonts w:ascii="Arial" w:eastAsia="Times New Roman" w:hAnsi="Arial" w:cs="Arial"/>
                 <w:bCs/>
@@ -3552,7 +3994,7 @@
           <w:p>
             <w:pPr>
               <w:jc w:val="center"/>
-              <w:cnfStyle w:val="000000100000" w:firstRow="0" w:lastRow="0" w:firstColumn="0" w:lastColumn="0" w:oddVBand="0" w:evenVBand="0" w:oddHBand="1" w:evenHBand="0" w:firstRowFirstColumn="0" w:firstRowLastColumn="0" w:lastRowFirstColumn="0" w:lastRowLastColumn="0"/>
+              <w:cnfStyle w:val="000000000000" w:firstRow="0" w:lastRow="0" w:firstColumn="0" w:lastColumn="0" w:oddVBand="0" w:evenVBand="0" w:oddHBand="0" w:evenHBand="0" w:firstRowFirstColumn="0" w:firstRowLastColumn="0" w:lastRowFirstColumn="0" w:lastRowLastColumn="0"/>
               <w:rPr>
                 <w:rFonts w:ascii="Arial" w:eastAsia="Times New Roman" w:hAnsi="Arial" w:cs="Arial"/>
                 <w:bCs/>
@@ -3565,6 +4007,7 @@
       </w:tr>
       <w:tr>
         <w:trPr>
+          <w:cnfStyle w:val="000000100000" w:firstRow="0" w:lastRow="0" w:firstColumn="0" w:lastColumn="0" w:oddVBand="0" w:evenVBand="0" w:oddHBand="1" w:evenHBand="0" w:firstRowFirstColumn="0" w:firstRowLastColumn="0" w:lastRowFirstColumn="0" w:lastRowLastColumn="0"/>
           <w:trHeight w:val="1176"/>
           <w:jc w:val="center"/>
         </w:trPr>
@@ -3609,7 +4052,7 @@
                 <w:sz w:val="22"/>
                 <w:lang w:val="en-US"/>
               </w:rPr>
-              <w:t>0</w:t>
+              <w:t>1</w:t>
             </w:r>
           </w:p>
         </w:tc>
@@ -3628,46 +4071,20 @@
           <w:p>
             <w:pPr>
               <w:jc w:val="center"/>
-              <w:cnfStyle w:val="000000000000" w:firstRow="0" w:lastRow="0" w:firstColumn="0" w:lastColumn="0" w:oddVBand="0" w:evenVBand="0" w:oddHBand="0" w:evenHBand="0" w:firstRowFirstColumn="0" w:firstRowLastColumn="0" w:lastRowFirstColumn="0" w:lastRowLastColumn="0"/>
-              <w:rPr>
-                <w:rFonts w:ascii="Arial" w:hAnsi="Arial" w:cs="Arial"/>
-                <w:sz w:val="22"/>
-                <w:lang w:val="en-US"/>
-              </w:rPr>
-            </w:pPr>
-            <w:proofErr w:type="spellStart"/>
-            <w:r>
-              <w:rPr>
-                <w:rFonts w:ascii="Arial" w:hAnsi="Arial" w:cs="Arial"/>
-                <w:sz w:val="22"/>
-                <w:lang w:val="en-US"/>
-              </w:rPr>
-              <w:t>egistered</w:t>
-            </w:r>
-            <w:proofErr w:type="spellEnd"/>
-            <w:r>
-              <w:rPr>
-                <w:rFonts w:ascii="Arial" w:hAnsi="Arial" w:cs="Arial"/>
-                <w:sz w:val="22"/>
-                <w:lang w:val="en-US"/>
-              </w:rPr>
-              <w:t xml:space="preserve"> </w:t>
-            </w:r>
-            <w:r>
-              <w:rPr>
-                <w:rFonts w:ascii="Arial" w:hAnsi="Arial" w:cs="Arial"/>
-                <w:sz w:val="22"/>
-                <w:lang w:val="en-US"/>
-              </w:rPr>
-              <w:t xml:space="preserve">user </w:t>
-            </w:r>
-            <w:r>
-              <w:rPr>
-                <w:rFonts w:ascii="Arial" w:hAnsi="Arial" w:cs="Arial"/>
-                <w:sz w:val="22"/>
-                <w:lang w:val="en-US"/>
-              </w:rPr>
-              <w:t>changing permissions</w:t>
+              <w:cnfStyle w:val="000000100000" w:firstRow="0" w:lastRow="0" w:firstColumn="0" w:lastColumn="0" w:oddVBand="0" w:evenVBand="0" w:oddHBand="1" w:evenHBand="0" w:firstRowFirstColumn="0" w:firstRowLastColumn="0" w:lastRowFirstColumn="0" w:lastRowLastColumn="0"/>
+              <w:rPr>
+                <w:rFonts w:ascii="Arial" w:hAnsi="Arial" w:cs="Arial"/>
+                <w:sz w:val="22"/>
+                <w:lang w:val="en-US"/>
+              </w:rPr>
+            </w:pPr>
+            <w:r>
+              <w:rPr>
+                <w:rFonts w:ascii="Arial" w:hAnsi="Arial" w:cs="Arial"/>
+                <w:sz w:val="22"/>
+                <w:lang w:val="en-US"/>
+              </w:rPr>
+              <w:t>Registered user changing permissions</w:t>
             </w:r>
           </w:p>
         </w:tc>
@@ -3686,7 +4103,7 @@
           <w:p>
             <w:pPr>
               <w:jc w:val="center"/>
-              <w:cnfStyle w:val="000000000000" w:firstRow="0" w:lastRow="0" w:firstColumn="0" w:lastColumn="0" w:oddVBand="0" w:evenVBand="0" w:oddHBand="0" w:evenHBand="0" w:firstRowFirstColumn="0" w:firstRowLastColumn="0" w:lastRowFirstColumn="0" w:lastRowLastColumn="0"/>
+              <w:cnfStyle w:val="000000100000" w:firstRow="0" w:lastRow="0" w:firstColumn="0" w:lastColumn="0" w:oddVBand="0" w:evenVBand="0" w:oddHBand="1" w:evenHBand="0" w:firstRowFirstColumn="0" w:firstRowLastColumn="0" w:lastRowFirstColumn="0" w:lastRowLastColumn="0"/>
               <w:rPr>
                 <w:rFonts w:ascii="Arial" w:hAnsi="Arial" w:cs="Arial"/>
                 <w:sz w:val="22"/>
@@ -3705,7 +4122,7 @@
           <w:p>
             <w:pPr>
               <w:jc w:val="center"/>
-              <w:cnfStyle w:val="000000000000" w:firstRow="0" w:lastRow="0" w:firstColumn="0" w:lastColumn="0" w:oddVBand="0" w:evenVBand="0" w:oddHBand="0" w:evenHBand="0" w:firstRowFirstColumn="0" w:firstRowLastColumn="0" w:lastRowFirstColumn="0" w:lastRowLastColumn="0"/>
+              <w:cnfStyle w:val="000000100000" w:firstRow="0" w:lastRow="0" w:firstColumn="0" w:lastColumn="0" w:oddVBand="0" w:evenVBand="0" w:oddHBand="1" w:evenHBand="0" w:firstRowFirstColumn="0" w:firstRowLastColumn="0" w:lastRowFirstColumn="0" w:lastRowLastColumn="0"/>
               <w:rPr>
                 <w:rFonts w:ascii="Arial" w:hAnsi="Arial" w:cs="Arial"/>
                 <w:i/>
@@ -3742,28 +4159,20 @@
           <w:p>
             <w:pPr>
               <w:jc w:val="center"/>
-              <w:cnfStyle w:val="000000000000" w:firstRow="0" w:lastRow="0" w:firstColumn="0" w:lastColumn="0" w:oddVBand="0" w:evenVBand="0" w:oddHBand="0" w:evenHBand="0" w:firstRowFirstColumn="0" w:firstRowLastColumn="0" w:lastRowFirstColumn="0" w:lastRowLastColumn="0"/>
-              <w:rPr>
-                <w:rFonts w:ascii="Arial" w:hAnsi="Arial" w:cs="Arial"/>
-                <w:sz w:val="22"/>
-                <w:lang w:val="en-US"/>
-              </w:rPr>
-            </w:pPr>
-            <w:r>
-              <w:rPr>
-                <w:rFonts w:ascii="Arial" w:hAnsi="Arial" w:cs="Arial"/>
-                <w:sz w:val="22"/>
-                <w:lang w:val="en-US"/>
-              </w:rPr>
-              <w:t xml:space="preserve">3. Select </w:t>
-            </w:r>
-            <w:r>
-              <w:rPr>
-                <w:rFonts w:ascii="Arial" w:hAnsi="Arial" w:cs="Arial"/>
-                <w:sz w:val="22"/>
-                <w:lang w:val="en-US"/>
-              </w:rPr>
-              <w:t>can edit</w:t>
+              <w:cnfStyle w:val="000000100000" w:firstRow="0" w:lastRow="0" w:firstColumn="0" w:lastColumn="0" w:oddVBand="0" w:evenVBand="0" w:oddHBand="1" w:evenHBand="0" w:firstRowFirstColumn="0" w:firstRowLastColumn="0" w:lastRowFirstColumn="0" w:lastRowLastColumn="0"/>
+              <w:rPr>
+                <w:rFonts w:ascii="Arial" w:hAnsi="Arial" w:cs="Arial"/>
+                <w:sz w:val="22"/>
+                <w:lang w:val="en-US"/>
+              </w:rPr>
+            </w:pPr>
+            <w:r>
+              <w:rPr>
+                <w:rFonts w:ascii="Arial" w:hAnsi="Arial" w:cs="Arial"/>
+                <w:sz w:val="22"/>
+                <w:lang w:val="en-US"/>
+              </w:rPr>
+              <w:t>3. Select can edit</w:t>
             </w:r>
           </w:p>
         </w:tc>
@@ -3782,7 +4191,7 @@
           <w:p>
             <w:pPr>
               <w:jc w:val="center"/>
-              <w:cnfStyle w:val="000000000000" w:firstRow="0" w:lastRow="0" w:firstColumn="0" w:lastColumn="0" w:oddVBand="0" w:evenVBand="0" w:oddHBand="0" w:evenHBand="0" w:firstRowFirstColumn="0" w:firstRowLastColumn="0" w:lastRowFirstColumn="0" w:lastRowLastColumn="0"/>
+              <w:cnfStyle w:val="000000100000" w:firstRow="0" w:lastRow="0" w:firstColumn="0" w:lastColumn="0" w:oddVBand="0" w:evenVBand="0" w:oddHBand="1" w:evenHBand="0" w:firstRowFirstColumn="0" w:firstRowLastColumn="0" w:lastRowFirstColumn="0" w:lastRowLastColumn="0"/>
               <w:rPr>
                 <w:rFonts w:ascii="Arial" w:hAnsi="Arial" w:cs="Arial"/>
                 <w:sz w:val="22"/>
@@ -3814,28 +4223,20 @@
           <w:p>
             <w:pPr>
               <w:jc w:val="center"/>
-              <w:cnfStyle w:val="000000000000" w:firstRow="0" w:lastRow="0" w:firstColumn="0" w:lastColumn="0" w:oddVBand="0" w:evenVBand="0" w:oddHBand="0" w:evenHBand="0" w:firstRowFirstColumn="0" w:firstRowLastColumn="0" w:lastRowFirstColumn="0" w:lastRowLastColumn="0"/>
-              <w:rPr>
-                <w:rFonts w:ascii="Arial" w:hAnsi="Arial" w:cs="Arial"/>
-                <w:sz w:val="22"/>
-                <w:lang w:val="en-US"/>
-              </w:rPr>
-            </w:pPr>
-            <w:r>
-              <w:rPr>
-                <w:rFonts w:ascii="Arial" w:hAnsi="Arial" w:cs="Arial"/>
-                <w:sz w:val="22"/>
-                <w:lang w:val="en-US"/>
-              </w:rPr>
-              <w:t xml:space="preserve">Other User(s) who had access to the folder should now have </w:t>
-            </w:r>
-            <w:r>
-              <w:rPr>
-                <w:rFonts w:ascii="Arial" w:hAnsi="Arial" w:cs="Arial"/>
-                <w:sz w:val="22"/>
-                <w:lang w:val="en-US"/>
-              </w:rPr>
-              <w:t>permission to edit its files</w:t>
+              <w:cnfStyle w:val="000000100000" w:firstRow="0" w:lastRow="0" w:firstColumn="0" w:lastColumn="0" w:oddVBand="0" w:evenVBand="0" w:oddHBand="1" w:evenHBand="0" w:firstRowFirstColumn="0" w:firstRowLastColumn="0" w:lastRowFirstColumn="0" w:lastRowLastColumn="0"/>
+              <w:rPr>
+                <w:rFonts w:ascii="Arial" w:hAnsi="Arial" w:cs="Arial"/>
+                <w:sz w:val="22"/>
+                <w:lang w:val="en-US"/>
+              </w:rPr>
+            </w:pPr>
+            <w:r>
+              <w:rPr>
+                <w:rFonts w:ascii="Arial" w:hAnsi="Arial" w:cs="Arial"/>
+                <w:sz w:val="22"/>
+                <w:lang w:val="en-US"/>
+              </w:rPr>
+              <w:t>Other User(s) who had access to the folder should now have permission to edit its files</w:t>
             </w:r>
           </w:p>
         </w:tc>
@@ -3854,7 +4255,7 @@
           <w:p>
             <w:pPr>
               <w:jc w:val="center"/>
-              <w:cnfStyle w:val="000000000000" w:firstRow="0" w:lastRow="0" w:firstColumn="0" w:lastColumn="0" w:oddVBand="0" w:evenVBand="0" w:oddHBand="0" w:evenHBand="0" w:firstRowFirstColumn="0" w:firstRowLastColumn="0" w:lastRowFirstColumn="0" w:lastRowLastColumn="0"/>
+              <w:cnfStyle w:val="000000100000" w:firstRow="0" w:lastRow="0" w:firstColumn="0" w:lastColumn="0" w:oddVBand="0" w:evenVBand="0" w:oddHBand="1" w:evenHBand="0" w:firstRowFirstColumn="0" w:firstRowLastColumn="0" w:lastRowFirstColumn="0" w:lastRowLastColumn="0"/>
               <w:rPr>
                 <w:rFonts w:ascii="Arial" w:eastAsia="Times New Roman" w:hAnsi="Arial" w:cs="Arial"/>
                 <w:bCs/>
@@ -3878,7 +4279,7 @@
           <w:p>
             <w:pPr>
               <w:jc w:val="center"/>
-              <w:cnfStyle w:val="000000000000" w:firstRow="0" w:lastRow="0" w:firstColumn="0" w:lastColumn="0" w:oddVBand="0" w:evenVBand="0" w:oddHBand="0" w:evenHBand="0" w:firstRowFirstColumn="0" w:firstRowLastColumn="0" w:lastRowFirstColumn="0" w:lastRowLastColumn="0"/>
+              <w:cnfStyle w:val="000000100000" w:firstRow="0" w:lastRow="0" w:firstColumn="0" w:lastColumn="0" w:oddVBand="0" w:evenVBand="0" w:oddHBand="1" w:evenHBand="0" w:firstRowFirstColumn="0" w:firstRowLastColumn="0" w:lastRowFirstColumn="0" w:lastRowLastColumn="0"/>
               <w:rPr>
                 <w:rFonts w:ascii="Arial" w:eastAsia="Times New Roman" w:hAnsi="Arial" w:cs="Arial"/>
                 <w:bCs/>
@@ -3891,7 +4292,6 @@
       </w:tr>
       <w:tr>
         <w:trPr>
-          <w:cnfStyle w:val="000000100000" w:firstRow="0" w:lastRow="0" w:firstColumn="0" w:lastColumn="0" w:oddVBand="0" w:evenVBand="0" w:oddHBand="1" w:evenHBand="0" w:firstRowFirstColumn="0" w:firstRowLastColumn="0" w:lastRowFirstColumn="0" w:lastRowLastColumn="0"/>
           <w:trHeight w:val="1148"/>
           <w:jc w:val="center"/>
         </w:trPr>
@@ -3926,7 +4326,18 @@
                 <w:sz w:val="22"/>
                 <w:lang w:val="en-US"/>
               </w:rPr>
-              <w:t>Test 11</w:t>
+              <w:lastRenderedPageBreak/>
+              <w:t>Test 1</w:t>
+            </w:r>
+            <w:r>
+              <w:rPr>
+                <w:rFonts w:ascii="Arial" w:eastAsia="Times New Roman" w:hAnsi="Arial" w:cs="Arial"/>
+                <w:b/>
+                <w:bCs/>
+                <w:sz w:val="22"/>
+                <w:lang w:val="en-US"/>
+              </w:rPr>
+              <w:t>2</w:t>
             </w:r>
           </w:p>
         </w:tc>
@@ -3945,7 +4356,7 @@
           <w:p>
             <w:pPr>
               <w:jc w:val="center"/>
-              <w:cnfStyle w:val="000000100000" w:firstRow="0" w:lastRow="0" w:firstColumn="0" w:lastColumn="0" w:oddVBand="0" w:evenVBand="0" w:oddHBand="1" w:evenHBand="0" w:firstRowFirstColumn="0" w:firstRowLastColumn="0" w:lastRowFirstColumn="0" w:lastRowLastColumn="0"/>
+              <w:cnfStyle w:val="000000000000" w:firstRow="0" w:lastRow="0" w:firstColumn="0" w:lastColumn="0" w:oddVBand="0" w:evenVBand="0" w:oddHBand="0" w:evenHBand="0" w:firstRowFirstColumn="0" w:firstRowLastColumn="0" w:lastRowFirstColumn="0" w:lastRowLastColumn="0"/>
               <w:rPr>
                 <w:rFonts w:ascii="Arial" w:hAnsi="Arial" w:cs="Arial"/>
                 <w:sz w:val="22"/>
@@ -3977,7 +4388,7 @@
           <w:p>
             <w:pPr>
               <w:jc w:val="center"/>
-              <w:cnfStyle w:val="000000100000" w:firstRow="0" w:lastRow="0" w:firstColumn="0" w:lastColumn="0" w:oddVBand="0" w:evenVBand="0" w:oddHBand="1" w:evenHBand="0" w:firstRowFirstColumn="0" w:firstRowLastColumn="0" w:lastRowFirstColumn="0" w:lastRowLastColumn="0"/>
+              <w:cnfStyle w:val="000000000000" w:firstRow="0" w:lastRow="0" w:firstColumn="0" w:lastColumn="0" w:oddVBand="0" w:evenVBand="0" w:oddHBand="0" w:evenHBand="0" w:firstRowFirstColumn="0" w:firstRowLastColumn="0" w:lastRowFirstColumn="0" w:lastRowLastColumn="0"/>
               <w:rPr>
                 <w:rFonts w:ascii="Arial" w:hAnsi="Arial" w:cs="Arial"/>
                 <w:sz w:val="22"/>
@@ -3996,7 +4407,7 @@
           <w:p>
             <w:pPr>
               <w:jc w:val="center"/>
-              <w:cnfStyle w:val="000000100000" w:firstRow="0" w:lastRow="0" w:firstColumn="0" w:lastColumn="0" w:oddVBand="0" w:evenVBand="0" w:oddHBand="1" w:evenHBand="0" w:firstRowFirstColumn="0" w:firstRowLastColumn="0" w:lastRowFirstColumn="0" w:lastRowLastColumn="0"/>
+              <w:cnfStyle w:val="000000000000" w:firstRow="0" w:lastRow="0" w:firstColumn="0" w:lastColumn="0" w:oddVBand="0" w:evenVBand="0" w:oddHBand="0" w:evenHBand="0" w:firstRowFirstColumn="0" w:firstRowLastColumn="0" w:lastRowFirstColumn="0" w:lastRowLastColumn="0"/>
               <w:rPr>
                 <w:rFonts w:ascii="Arial" w:hAnsi="Arial" w:cs="Arial"/>
                 <w:i/>
@@ -4033,7 +4444,7 @@
           <w:p>
             <w:pPr>
               <w:jc w:val="center"/>
-              <w:cnfStyle w:val="000000100000" w:firstRow="0" w:lastRow="0" w:firstColumn="0" w:lastColumn="0" w:oddVBand="0" w:evenVBand="0" w:oddHBand="1" w:evenHBand="0" w:firstRowFirstColumn="0" w:firstRowLastColumn="0" w:lastRowFirstColumn="0" w:lastRowLastColumn="0"/>
+              <w:cnfStyle w:val="000000000000" w:firstRow="0" w:lastRow="0" w:firstColumn="0" w:lastColumn="0" w:oddVBand="0" w:evenVBand="0" w:oddHBand="0" w:evenHBand="0" w:firstRowFirstColumn="0" w:firstRowLastColumn="0" w:lastRowFirstColumn="0" w:lastRowLastColumn="0"/>
               <w:rPr>
                 <w:rFonts w:ascii="Arial" w:hAnsi="Arial" w:cs="Arial"/>
                 <w:sz w:val="22"/>
@@ -4065,7 +4476,7 @@
           <w:p>
             <w:pPr>
               <w:jc w:val="center"/>
-              <w:cnfStyle w:val="000000100000" w:firstRow="0" w:lastRow="0" w:firstColumn="0" w:lastColumn="0" w:oddVBand="0" w:evenVBand="0" w:oddHBand="1" w:evenHBand="0" w:firstRowFirstColumn="0" w:firstRowLastColumn="0" w:lastRowFirstColumn="0" w:lastRowLastColumn="0"/>
+              <w:cnfStyle w:val="000000000000" w:firstRow="0" w:lastRow="0" w:firstColumn="0" w:lastColumn="0" w:oddVBand="0" w:evenVBand="0" w:oddHBand="0" w:evenHBand="0" w:firstRowFirstColumn="0" w:firstRowLastColumn="0" w:lastRowFirstColumn="0" w:lastRowLastColumn="0"/>
               <w:rPr>
                 <w:rFonts w:ascii="Arial" w:hAnsi="Arial" w:cs="Arial"/>
                 <w:sz w:val="22"/>
@@ -4097,15 +4508,13 @@
           <w:p>
             <w:pPr>
               <w:jc w:val="center"/>
-              <w:cnfStyle w:val="000000100000" w:firstRow="0" w:lastRow="0" w:firstColumn="0" w:lastColumn="0" w:oddVBand="0" w:evenVBand="0" w:oddHBand="1" w:evenHBand="0" w:firstRowFirstColumn="0" w:firstRowLastColumn="0" w:lastRowFirstColumn="0" w:lastRowLastColumn="0"/>
-              <w:rPr>
-                <w:rFonts w:ascii="Arial" w:hAnsi="Arial" w:cs="Arial"/>
-                <w:sz w:val="22"/>
-                <w:lang w:val="en-US"/>
-              </w:rPr>
-            </w:pPr>
-            <w:bookmarkStart w:id="0" w:name="_GoBack"/>
-            <w:bookmarkEnd w:id="0"/>
+              <w:cnfStyle w:val="000000000000" w:firstRow="0" w:lastRow="0" w:firstColumn="0" w:lastColumn="0" w:oddVBand="0" w:evenVBand="0" w:oddHBand="0" w:evenHBand="0" w:firstRowFirstColumn="0" w:firstRowLastColumn="0" w:lastRowFirstColumn="0" w:lastRowLastColumn="0"/>
+              <w:rPr>
+                <w:rFonts w:ascii="Arial" w:hAnsi="Arial" w:cs="Arial"/>
+                <w:sz w:val="22"/>
+                <w:lang w:val="en-US"/>
+              </w:rPr>
+            </w:pPr>
             <w:r>
               <w:rPr>
                 <w:rFonts w:ascii="Arial" w:hAnsi="Arial" w:cs="Arial"/>
@@ -4131,7 +4540,7 @@
           <w:p>
             <w:pPr>
               <w:jc w:val="center"/>
-              <w:cnfStyle w:val="000000100000" w:firstRow="0" w:lastRow="0" w:firstColumn="0" w:lastColumn="0" w:oddVBand="0" w:evenVBand="0" w:oddHBand="1" w:evenHBand="0" w:firstRowFirstColumn="0" w:firstRowLastColumn="0" w:lastRowFirstColumn="0" w:lastRowLastColumn="0"/>
+              <w:cnfStyle w:val="000000000000" w:firstRow="0" w:lastRow="0" w:firstColumn="0" w:lastColumn="0" w:oddVBand="0" w:evenVBand="0" w:oddHBand="0" w:evenHBand="0" w:firstRowFirstColumn="0" w:firstRowLastColumn="0" w:lastRowFirstColumn="0" w:lastRowLastColumn="0"/>
               <w:rPr>
                 <w:rFonts w:ascii="Arial" w:eastAsia="Times New Roman" w:hAnsi="Arial" w:cs="Arial"/>
                 <w:bCs/>
@@ -4155,7 +4564,7 @@
           <w:p>
             <w:pPr>
               <w:jc w:val="center"/>
-              <w:cnfStyle w:val="000000100000" w:firstRow="0" w:lastRow="0" w:firstColumn="0" w:lastColumn="0" w:oddVBand="0" w:evenVBand="0" w:oddHBand="1" w:evenHBand="0" w:firstRowFirstColumn="0" w:firstRowLastColumn="0" w:lastRowFirstColumn="0" w:lastRowLastColumn="0"/>
+              <w:cnfStyle w:val="000000000000" w:firstRow="0" w:lastRow="0" w:firstColumn="0" w:lastColumn="0" w:oddVBand="0" w:evenVBand="0" w:oddHBand="0" w:evenHBand="0" w:firstRowFirstColumn="0" w:firstRowLastColumn="0" w:lastRowFirstColumn="0" w:lastRowLastColumn="0"/>
               <w:rPr>
                 <w:rFonts w:ascii="Arial" w:eastAsia="Times New Roman" w:hAnsi="Arial" w:cs="Arial"/>
                 <w:bCs/>
@@ -4169,6 +4578,364 @@
     </w:tbl>
     <w:p>
       <w:pPr>
+        <w:rPr>
+          <w:rFonts w:ascii="Times New Roman" w:eastAsia="Times New Roman" w:hAnsi="Times New Roman" w:cs="Times New Roman"/>
+          <w:sz w:val="22"/>
+          <w:szCs w:val="22"/>
+          <w:lang w:val="en-US"/>
+        </w:rPr>
+      </w:pPr>
+    </w:p>
+    <w:p>
+      <w:pPr>
+        <w:rPr>
+          <w:rFonts w:ascii="Times New Roman" w:eastAsia="Times New Roman" w:hAnsi="Times New Roman" w:cs="Times New Roman"/>
+          <w:sz w:val="22"/>
+          <w:szCs w:val="22"/>
+          <w:lang w:val="en-US"/>
+        </w:rPr>
+      </w:pPr>
+    </w:p>
+    <w:p>
+      <w:pPr>
+        <w:rPr>
+          <w:rFonts w:ascii="Times New Roman" w:eastAsia="Times New Roman" w:hAnsi="Times New Roman" w:cs="Times New Roman"/>
+          <w:sz w:val="22"/>
+          <w:szCs w:val="22"/>
+          <w:lang w:val="en-US"/>
+        </w:rPr>
+      </w:pPr>
+      <w:r>
+        <w:rPr>
+          <w:rFonts w:ascii="Times New Roman" w:eastAsia="Times New Roman" w:hAnsi="Times New Roman" w:cs="Times New Roman"/>
+          <w:sz w:val="22"/>
+          <w:szCs w:val="22"/>
+          <w:lang w:val="en-US"/>
+        </w:rPr>
+        <w:tab/>
+      </w:r>
+    </w:p>
+    <w:p>
+      <w:pPr>
+        <w:pStyle w:val="Footer"/>
+        <w:jc w:val="center"/>
+        <w:rPr>
+          <w:rFonts w:ascii="Arial" w:hAnsi="Arial" w:cs="Arial"/>
+        </w:rPr>
+      </w:pPr>
+      <w:r>
+        <w:rPr>
+          <w:rFonts w:ascii="Arial" w:hAnsi="Arial" w:cs="Arial"/>
+        </w:rPr>
+        <w:t xml:space="preserve">  </w:t>
+      </w:r>
+      <w:r>
+        <w:rPr>
+          <w:rFonts w:ascii="Arial" w:hAnsi="Arial" w:cs="Arial"/>
+        </w:rPr>
+        <w:tab/>
+      </w:r>
+      <w:r>
+        <w:rPr>
+          <w:rFonts w:ascii="Arial" w:hAnsi="Arial" w:cs="Arial"/>
+        </w:rPr>
+        <w:tab/>
+      </w:r>
+      <w:bookmarkStart w:id="0" w:name="_GoBack"/>
+      <w:bookmarkEnd w:id="0"/>
+      <w:r>
+        <w:rPr>
+          <w:rFonts w:ascii="Arial" w:hAnsi="Arial" w:cs="Arial"/>
+        </w:rPr>
+        <w:t>Autores:</w:t>
+      </w:r>
+    </w:p>
+    <w:p>
+      <w:pPr>
+        <w:pStyle w:val="Footer"/>
+        <w:jc w:val="center"/>
+        <w:rPr>
+          <w:rFonts w:ascii="Arial" w:hAnsi="Arial" w:cs="Arial"/>
+        </w:rPr>
+      </w:pPr>
+      <w:r>
+        <w:rPr>
+          <w:rFonts w:ascii="Arial" w:hAnsi="Arial" w:cs="Arial"/>
+        </w:rPr>
+        <w:tab/>
+      </w:r>
+      <w:r>
+        <w:rPr>
+          <w:rFonts w:ascii="Arial" w:hAnsi="Arial" w:cs="Arial"/>
+        </w:rPr>
+        <w:tab/>
+      </w:r>
+      <w:r>
+        <w:rPr>
+          <w:rFonts w:ascii="Arial" w:hAnsi="Arial" w:cs="Arial"/>
+        </w:rPr>
+        <w:tab/>
+      </w:r>
+      <w:r>
+        <w:rPr>
+          <w:rFonts w:ascii="Arial" w:hAnsi="Arial" w:cs="Arial"/>
+        </w:rPr>
+        <w:tab/>
+      </w:r>
+      <w:r>
+        <w:rPr>
+          <w:rFonts w:ascii="Arial" w:hAnsi="Arial" w:cs="Arial"/>
+        </w:rPr>
+        <w:tab/>
+        <w:t xml:space="preserve">      </w:t>
+      </w:r>
+      <w:r>
+        <w:rPr>
+          <w:rFonts w:ascii="Arial" w:hAnsi="Arial" w:cs="Arial"/>
+        </w:rPr>
+        <w:t>-</w:t>
+      </w:r>
+      <w:r>
+        <w:rPr>
+          <w:rFonts w:ascii="Arial" w:hAnsi="Arial" w:cs="Arial"/>
+        </w:rPr>
+        <w:t xml:space="preserve"> </w:t>
+      </w:r>
+      <w:r>
+        <w:rPr>
+          <w:rFonts w:ascii="Arial" w:hAnsi="Arial" w:cs="Arial"/>
+        </w:rPr>
+        <w:t>António Pereira up201404797</w:t>
+      </w:r>
+    </w:p>
+    <w:p>
+      <w:pPr>
+        <w:pStyle w:val="Footer"/>
+        <w:jc w:val="center"/>
+        <w:rPr>
+          <w:rFonts w:ascii="Arial" w:hAnsi="Arial" w:cs="Arial"/>
+        </w:rPr>
+      </w:pPr>
+      <w:r>
+        <w:rPr>
+          <w:rFonts w:ascii="Arial" w:hAnsi="Arial" w:cs="Arial"/>
+        </w:rPr>
+        <w:tab/>
+      </w:r>
+      <w:r>
+        <w:rPr>
+          <w:rFonts w:ascii="Arial" w:hAnsi="Arial" w:cs="Arial"/>
+        </w:rPr>
+        <w:tab/>
+      </w:r>
+      <w:r>
+        <w:rPr>
+          <w:rFonts w:ascii="Arial" w:hAnsi="Arial" w:cs="Arial"/>
+        </w:rPr>
+        <w:tab/>
+      </w:r>
+      <w:r>
+        <w:rPr>
+          <w:rFonts w:ascii="Arial" w:hAnsi="Arial" w:cs="Arial"/>
+        </w:rPr>
+        <w:tab/>
+      </w:r>
+      <w:r>
+        <w:rPr>
+          <w:rFonts w:ascii="Arial" w:hAnsi="Arial" w:cs="Arial"/>
+        </w:rPr>
+        <w:tab/>
+        <w:t>-</w:t>
+      </w:r>
+      <w:r>
+        <w:rPr>
+          <w:rFonts w:ascii="Arial" w:hAnsi="Arial" w:cs="Arial"/>
+        </w:rPr>
+        <w:t xml:space="preserve"> </w:t>
+      </w:r>
+      <w:r>
+        <w:rPr>
+          <w:rFonts w:ascii="Arial" w:hAnsi="Arial" w:cs="Arial"/>
+        </w:rPr>
+        <w:t>Carlos Neto up201405711</w:t>
+      </w:r>
+    </w:p>
+    <w:p>
+      <w:pPr>
+        <w:pStyle w:val="Footer"/>
+        <w:jc w:val="center"/>
+        <w:rPr>
+          <w:rFonts w:ascii="Arial" w:hAnsi="Arial" w:cs="Arial"/>
+        </w:rPr>
+      </w:pPr>
+      <w:r>
+        <w:rPr>
+          <w:rFonts w:ascii="Arial" w:hAnsi="Arial" w:cs="Arial"/>
+        </w:rPr>
+        <w:tab/>
+      </w:r>
+      <w:r>
+        <w:rPr>
+          <w:rFonts w:ascii="Arial" w:hAnsi="Arial" w:cs="Arial"/>
+        </w:rPr>
+        <w:tab/>
+      </w:r>
+      <w:r>
+        <w:rPr>
+          <w:rFonts w:ascii="Arial" w:hAnsi="Arial" w:cs="Arial"/>
+        </w:rPr>
+        <w:tab/>
+      </w:r>
+      <w:r>
+        <w:rPr>
+          <w:rFonts w:ascii="Arial" w:hAnsi="Arial" w:cs="Arial"/>
+        </w:rPr>
+        <w:tab/>
+        <w:t xml:space="preserve">                 </w:t>
+      </w:r>
+      <w:r>
+        <w:rPr>
+          <w:rFonts w:ascii="Arial" w:hAnsi="Arial" w:cs="Arial"/>
+        </w:rPr>
+        <w:t>-</w:t>
+      </w:r>
+      <w:r>
+        <w:rPr>
+          <w:rFonts w:ascii="Arial" w:hAnsi="Arial" w:cs="Arial"/>
+        </w:rPr>
+        <w:t xml:space="preserve"> </w:t>
+      </w:r>
+      <w:r>
+        <w:rPr>
+          <w:rFonts w:ascii="Arial" w:hAnsi="Arial" w:cs="Arial"/>
+        </w:rPr>
+        <w:t>Isabel Oliveira - up201403560</w:t>
+      </w:r>
+    </w:p>
+    <w:p>
+      <w:pPr>
+        <w:pStyle w:val="Footer"/>
+        <w:jc w:val="center"/>
+        <w:rPr>
+          <w:rFonts w:ascii="Arial" w:hAnsi="Arial" w:cs="Arial"/>
+        </w:rPr>
+      </w:pPr>
+      <w:r>
+        <w:rPr>
+          <w:rFonts w:ascii="Arial" w:hAnsi="Arial" w:cs="Arial"/>
+        </w:rPr>
+        <w:t xml:space="preserve">  </w:t>
+      </w:r>
+      <w:r>
+        <w:rPr>
+          <w:rFonts w:ascii="Arial" w:hAnsi="Arial" w:cs="Arial"/>
+        </w:rPr>
+        <w:tab/>
+      </w:r>
+      <w:r>
+        <w:rPr>
+          <w:rFonts w:ascii="Arial" w:hAnsi="Arial" w:cs="Arial"/>
+        </w:rPr>
+        <w:tab/>
+      </w:r>
+      <w:r>
+        <w:rPr>
+          <w:rFonts w:ascii="Arial" w:hAnsi="Arial" w:cs="Arial"/>
+        </w:rPr>
+        <w:tab/>
+      </w:r>
+      <w:r>
+        <w:rPr>
+          <w:rFonts w:ascii="Arial" w:hAnsi="Arial" w:cs="Arial"/>
+        </w:rPr>
+        <w:tab/>
+      </w:r>
+      <w:r>
+        <w:rPr>
+          <w:rFonts w:ascii="Arial" w:hAnsi="Arial" w:cs="Arial"/>
+        </w:rPr>
+        <w:tab/>
+      </w:r>
+      <w:r>
+        <w:rPr>
+          <w:rFonts w:ascii="Arial" w:hAnsi="Arial" w:cs="Arial"/>
+        </w:rPr>
+        <w:t xml:space="preserve">      </w:t>
+      </w:r>
+      <w:r>
+        <w:rPr>
+          <w:rFonts w:ascii="Arial" w:hAnsi="Arial" w:cs="Arial"/>
+        </w:rPr>
+        <w:t>-</w:t>
+      </w:r>
+      <w:r>
+        <w:rPr>
+          <w:rFonts w:ascii="Arial" w:hAnsi="Arial" w:cs="Arial"/>
+        </w:rPr>
+        <w:t xml:space="preserve"> </w:t>
+      </w:r>
+      <w:r>
+        <w:rPr>
+          <w:rFonts w:ascii="Arial" w:hAnsi="Arial" w:cs="Arial"/>
+        </w:rPr>
+        <w:t>Nuno F. Moreira - 201404117</w:t>
+      </w:r>
+    </w:p>
+    <w:p>
+      <w:pPr>
+        <w:pStyle w:val="Footer"/>
+        <w:jc w:val="center"/>
+        <w:rPr>
+          <w:rFonts w:ascii="Arial" w:hAnsi="Arial" w:cs="Arial"/>
+        </w:rPr>
+      </w:pPr>
+      <w:r>
+        <w:rPr>
+          <w:rFonts w:ascii="Arial" w:hAnsi="Arial" w:cs="Arial"/>
+        </w:rPr>
+        <w:tab/>
+      </w:r>
+      <w:r>
+        <w:rPr>
+          <w:rFonts w:ascii="Arial" w:hAnsi="Arial" w:cs="Arial"/>
+        </w:rPr>
+        <w:tab/>
+      </w:r>
+      <w:r>
+        <w:rPr>
+          <w:rFonts w:ascii="Arial" w:hAnsi="Arial" w:cs="Arial"/>
+        </w:rPr>
+        <w:tab/>
+      </w:r>
+      <w:r>
+        <w:rPr>
+          <w:rFonts w:ascii="Arial" w:hAnsi="Arial" w:cs="Arial"/>
+        </w:rPr>
+        <w:tab/>
+        <w:t xml:space="preserve">             </w:t>
+      </w:r>
+      <w:r>
+        <w:rPr>
+          <w:rFonts w:ascii="Arial" w:hAnsi="Arial" w:cs="Arial"/>
+        </w:rPr>
+        <w:t>-</w:t>
+      </w:r>
+      <w:r>
+        <w:rPr>
+          <w:rFonts w:ascii="Arial" w:hAnsi="Arial" w:cs="Arial"/>
+        </w:rPr>
+        <w:t xml:space="preserve"> </w:t>
+      </w:r>
+      <w:r>
+        <w:rPr>
+          <w:rFonts w:ascii="Arial" w:hAnsi="Arial" w:cs="Arial"/>
+        </w:rPr>
+        <w:t>Tiago Pinto - up201405965</w:t>
+      </w:r>
+    </w:p>
+    <w:p>
+      <w:pPr>
+        <w:jc w:val="right"/>
         <w:rPr>
           <w:rFonts w:ascii="Times New Roman" w:eastAsia="Times New Roman" w:hAnsi="Times New Roman" w:cs="Times New Roman"/>
           <w:sz w:val="22"/>
@@ -4193,7 +4960,7 @@
 </file>
 
 <file path=word/endnotes.xml><?xml version="1.0" encoding="utf-8"?>
-<w:endnotes xmlns:wpc="http://schemas.microsoft.com/office/word/2010/wordprocessingCanvas" xmlns:cx="http://schemas.microsoft.com/office/drawing/2014/chartex" xmlns:cx1="http://schemas.microsoft.com/office/drawing/2015/9/8/chartex" xmlns:cx2="http://schemas.microsoft.com/office/drawing/2015/10/21/chartex" xmlns:cx3="http://schemas.microsoft.com/office/drawing/2016/5/9/chartex" xmlns:cx4="http://schemas.microsoft.com/office/drawing/2016/5/10/chartex" xmlns:cx5="http://schemas.microsoft.com/office/drawing/2016/5/11/chartex" xmlns:cx6="http://schemas.microsoft.com/office/drawing/2016/5/12/chartex" xmlns:cx7="http://schemas.microsoft.com/office/drawing/2016/5/13/chartex" xmlns:cx8="http://schemas.microsoft.com/office/drawing/2016/5/14/chartex" xmlns:mc="http://schemas.openxmlformats.org/markup-compatibility/2006" xmlns:aink="http://schemas.microsoft.com/office/drawing/2016/ink" xmlns:am3d="http://schemas.microsoft.com/office/drawing/2017/model3d" xmlns:o="urn:schemas-microsoft-com:office:office" xmlns:r="http://schemas.openxmlformats.org/officeDocument/2006/relationships" xmlns:m="http://schemas.openxmlformats.org/officeDocument/2006/math" xmlns:v="urn:schemas-microsoft-com:vml" xmlns:wp14="http://schemas.microsoft.com/office/word/2010/wordprocessingDrawing" xmlns:wp="http://schemas.openxmlformats.org/drawingml/2006/wordprocessingDrawing" xmlns:w10="urn:schemas-microsoft-com:office:word" xmlns:w="http://schemas.openxmlformats.org/wordprocessingml/2006/main" xmlns:w14="http://schemas.microsoft.com/office/word/2010/wordml" xmlns:w15="http://schemas.microsoft.com/office/word/2012/wordml" xmlns:w16cid="http://schemas.microsoft.com/office/word/2016/wordml/cid" xmlns:w16se="http://schemas.microsoft.com/office/word/2015/wordml/symex" xmlns:wpg="http://schemas.microsoft.com/office/word/2010/wordprocessingGroup" xmlns:wpi="http://schemas.microsoft.com/office/word/2010/wordprocessingInk" xmlns:wne="http://schemas.microsoft.com/office/word/2006/wordml" xmlns:wps="http://schemas.microsoft.com/office/word/2010/wordprocessingShape" mc:Ignorable="w14 w15 w16se w16cid wp14">
+<w:endnotes xmlns:wpc="http://schemas.microsoft.com/office/word/2010/wordprocessingCanvas" xmlns:mo="http://schemas.microsoft.com/office/mac/office/2008/main" xmlns:mc="http://schemas.openxmlformats.org/markup-compatibility/2006" xmlns:mv="urn:schemas-microsoft-com:mac:vml" xmlns:o="urn:schemas-microsoft-com:office:office" xmlns:r="http://schemas.openxmlformats.org/officeDocument/2006/relationships" xmlns:m="http://schemas.openxmlformats.org/officeDocument/2006/math" xmlns:v="urn:schemas-microsoft-com:vml" xmlns:wp14="http://schemas.microsoft.com/office/word/2010/wordprocessingDrawing" xmlns:wp="http://schemas.openxmlformats.org/drawingml/2006/wordprocessingDrawing" xmlns:w10="urn:schemas-microsoft-com:office:word" xmlns:w="http://schemas.openxmlformats.org/wordprocessingml/2006/main" xmlns:w14="http://schemas.microsoft.com/office/word/2010/wordml" xmlns:w15="http://schemas.microsoft.com/office/word/2012/wordml" xmlns:wpg="http://schemas.microsoft.com/office/word/2010/wordprocessingGroup" xmlns:wpi="http://schemas.microsoft.com/office/word/2010/wordprocessingInk" xmlns:wne="http://schemas.microsoft.com/office/word/2006/wordml" xmlns:wps="http://schemas.microsoft.com/office/word/2010/wordprocessingShape" mc:Ignorable="w14 w15 wp14">
   <w:endnote w:type="separator" w:id="-1">
     <w:p>
       <w:r>
@@ -4212,10 +4979,10 @@
 </file>
 
 <file path=word/footer1.xml><?xml version="1.0" encoding="utf-8"?>
-<w:ftr xmlns:wpc="http://schemas.microsoft.com/office/word/2010/wordprocessingCanvas" xmlns:cx="http://schemas.microsoft.com/office/drawing/2014/chartex" xmlns:cx1="http://schemas.microsoft.com/office/drawing/2015/9/8/chartex" xmlns:cx2="http://schemas.microsoft.com/office/drawing/2015/10/21/chartex" xmlns:cx3="http://schemas.microsoft.com/office/drawing/2016/5/9/chartex" xmlns:cx4="http://schemas.microsoft.com/office/drawing/2016/5/10/chartex" xmlns:cx5="http://schemas.microsoft.com/office/drawing/2016/5/11/chartex" xmlns:cx6="http://schemas.microsoft.com/office/drawing/2016/5/12/chartex" xmlns:cx7="http://schemas.microsoft.com/office/drawing/2016/5/13/chartex" xmlns:cx8="http://schemas.microsoft.com/office/drawing/2016/5/14/chartex" xmlns:mc="http://schemas.openxmlformats.org/markup-compatibility/2006" xmlns:aink="http://schemas.microsoft.com/office/drawing/2016/ink" xmlns:am3d="http://schemas.microsoft.com/office/drawing/2017/model3d" xmlns:o="urn:schemas-microsoft-com:office:office" xmlns:r="http://schemas.openxmlformats.org/officeDocument/2006/relationships" xmlns:m="http://schemas.openxmlformats.org/officeDocument/2006/math" xmlns:v="urn:schemas-microsoft-com:vml" xmlns:wp14="http://schemas.microsoft.com/office/word/2010/wordprocessingDrawing" xmlns:wp="http://schemas.openxmlformats.org/drawingml/2006/wordprocessingDrawing" xmlns:w10="urn:schemas-microsoft-com:office:word" xmlns:w="http://schemas.openxmlformats.org/wordprocessingml/2006/main" xmlns:w14="http://schemas.microsoft.com/office/word/2010/wordml" xmlns:w15="http://schemas.microsoft.com/office/word/2012/wordml" xmlns:w16cid="http://schemas.microsoft.com/office/word/2016/wordml/cid" xmlns:w16se="http://schemas.microsoft.com/office/word/2015/wordml/symex" xmlns:wpg="http://schemas.microsoft.com/office/word/2010/wordprocessingGroup" xmlns:wpi="http://schemas.microsoft.com/office/word/2010/wordprocessingInk" xmlns:wne="http://schemas.microsoft.com/office/word/2006/wordml" xmlns:wps="http://schemas.microsoft.com/office/word/2010/wordprocessingShape" mc:Ignorable="w14 w15 w16se w16cid wp14">
+<w:ftr xmlns:wpc="http://schemas.microsoft.com/office/word/2010/wordprocessingCanvas" xmlns:mo="http://schemas.microsoft.com/office/mac/office/2008/main" xmlns:mc="http://schemas.openxmlformats.org/markup-compatibility/2006" xmlns:mv="urn:schemas-microsoft-com:mac:vml" xmlns:o="urn:schemas-microsoft-com:office:office" xmlns:r="http://schemas.openxmlformats.org/officeDocument/2006/relationships" xmlns:m="http://schemas.openxmlformats.org/officeDocument/2006/math" xmlns:v="urn:schemas-microsoft-com:vml" xmlns:wp14="http://schemas.microsoft.com/office/word/2010/wordprocessingDrawing" xmlns:wp="http://schemas.openxmlformats.org/drawingml/2006/wordprocessingDrawing" xmlns:w10="urn:schemas-microsoft-com:office:word" xmlns:w="http://schemas.openxmlformats.org/wordprocessingml/2006/main" xmlns:w14="http://schemas.microsoft.com/office/word/2010/wordml" xmlns:w15="http://schemas.microsoft.com/office/word/2012/wordml" xmlns:wpg="http://schemas.microsoft.com/office/word/2010/wordprocessingGroup" xmlns:wpi="http://schemas.microsoft.com/office/word/2010/wordprocessingInk" xmlns:wne="http://schemas.microsoft.com/office/word/2006/wordml" xmlns:wps="http://schemas.microsoft.com/office/word/2010/wordprocessingShape" mc:Ignorable="w14 w15 wp14">
   <w:p>
     <w:pPr>
-      <w:pStyle w:val="Rodap"/>
+      <w:pStyle w:val="Footer"/>
       <w:jc w:val="center"/>
       <w:rPr>
         <w:rFonts w:ascii="Arial" w:hAnsi="Arial" w:cs="Arial"/>
@@ -4224,326 +4991,10 @@
     <w:r>
       <w:tab/>
     </w:r>
-    <w:r>
-      <w:tab/>
-    </w:r>
-    <w:r>
-      <w:rPr>
-        <w:rFonts w:ascii="Arial" w:hAnsi="Arial" w:cs="Arial"/>
-      </w:rPr>
-      <w:t xml:space="preserve">  </w:t>
-    </w:r>
-    <w:r>
-      <w:rPr>
-        <w:rFonts w:ascii="Arial" w:hAnsi="Arial" w:cs="Arial"/>
-      </w:rPr>
-      <w:t>Autores:</w:t>
-    </w:r>
   </w:p>
   <w:p>
     <w:pPr>
-      <w:pStyle w:val="Rodap"/>
-      <w:jc w:val="center"/>
-      <w:rPr>
-        <w:rFonts w:ascii="Arial" w:hAnsi="Arial" w:cs="Arial"/>
-      </w:rPr>
-    </w:pPr>
-    <w:r>
-      <w:rPr>
-        <w:rFonts w:ascii="Arial" w:hAnsi="Arial" w:cs="Arial"/>
-      </w:rPr>
-      <w:tab/>
-    </w:r>
-    <w:r>
-      <w:rPr>
-        <w:rFonts w:ascii="Arial" w:hAnsi="Arial" w:cs="Arial"/>
-      </w:rPr>
-      <w:tab/>
-    </w:r>
-    <w:r>
-      <w:rPr>
-        <w:rFonts w:ascii="Arial" w:hAnsi="Arial" w:cs="Arial"/>
-      </w:rPr>
-      <w:tab/>
-    </w:r>
-    <w:r>
-      <w:rPr>
-        <w:rFonts w:ascii="Arial" w:hAnsi="Arial" w:cs="Arial"/>
-      </w:rPr>
-      <w:tab/>
-    </w:r>
-    <w:r>
-      <w:rPr>
-        <w:rFonts w:ascii="Arial" w:hAnsi="Arial" w:cs="Arial"/>
-      </w:rPr>
-      <w:tab/>
-      <w:t xml:space="preserve">      </w:t>
-    </w:r>
-    <w:r>
-      <w:rPr>
-        <w:rFonts w:ascii="Arial" w:hAnsi="Arial" w:cs="Arial"/>
-      </w:rPr>
-      <w:t>-</w:t>
-    </w:r>
-    <w:r>
-      <w:rPr>
-        <w:rFonts w:ascii="Arial" w:hAnsi="Arial" w:cs="Arial"/>
-      </w:rPr>
-      <w:t xml:space="preserve"> </w:t>
-    </w:r>
-    <w:r>
-      <w:rPr>
-        <w:rFonts w:ascii="Arial" w:hAnsi="Arial" w:cs="Arial"/>
-      </w:rPr>
-      <w:t>Antó</w:t>
-    </w:r>
-    <w:r>
-      <w:rPr>
-        <w:rFonts w:ascii="Arial" w:hAnsi="Arial" w:cs="Arial"/>
-      </w:rPr>
-      <w:t>nio Pereira up201404797</w:t>
-    </w:r>
-  </w:p>
-  <w:p>
-    <w:pPr>
-      <w:pStyle w:val="Rodap"/>
-      <w:jc w:val="center"/>
-      <w:rPr>
-        <w:rFonts w:ascii="Arial" w:hAnsi="Arial" w:cs="Arial"/>
-      </w:rPr>
-    </w:pPr>
-    <w:r>
-      <w:rPr>
-        <w:rFonts w:ascii="Arial" w:hAnsi="Arial" w:cs="Arial"/>
-      </w:rPr>
-      <w:tab/>
-    </w:r>
-    <w:r>
-      <w:rPr>
-        <w:rFonts w:ascii="Arial" w:hAnsi="Arial" w:cs="Arial"/>
-      </w:rPr>
-      <w:tab/>
-    </w:r>
-    <w:r>
-      <w:rPr>
-        <w:rFonts w:ascii="Arial" w:hAnsi="Arial" w:cs="Arial"/>
-      </w:rPr>
-      <w:tab/>
-    </w:r>
-    <w:r>
-      <w:rPr>
-        <w:rFonts w:ascii="Arial" w:hAnsi="Arial" w:cs="Arial"/>
-      </w:rPr>
-      <w:tab/>
-    </w:r>
-    <w:r>
-      <w:rPr>
-        <w:rFonts w:ascii="Arial" w:hAnsi="Arial" w:cs="Arial"/>
-      </w:rPr>
-      <w:tab/>
-      <w:t>-</w:t>
-    </w:r>
-    <w:r>
-      <w:rPr>
-        <w:rFonts w:ascii="Arial" w:hAnsi="Arial" w:cs="Arial"/>
-      </w:rPr>
-      <w:t xml:space="preserve"> </w:t>
-    </w:r>
-    <w:r>
-      <w:rPr>
-        <w:rFonts w:ascii="Arial" w:hAnsi="Arial" w:cs="Arial"/>
-      </w:rPr>
-      <w:t>Carlos Neto up201405711</w:t>
-    </w:r>
-  </w:p>
-  <w:p>
-    <w:pPr>
-      <w:pStyle w:val="Rodap"/>
-      <w:jc w:val="center"/>
-      <w:rPr>
-        <w:rFonts w:ascii="Arial" w:hAnsi="Arial" w:cs="Arial"/>
-      </w:rPr>
-    </w:pPr>
-    <w:r>
-      <w:rPr>
-        <w:rFonts w:ascii="Arial" w:hAnsi="Arial" w:cs="Arial"/>
-      </w:rPr>
-      <w:tab/>
-    </w:r>
-    <w:r>
-      <w:rPr>
-        <w:rFonts w:ascii="Arial" w:hAnsi="Arial" w:cs="Arial"/>
-      </w:rPr>
-      <w:tab/>
-    </w:r>
-    <w:r>
-      <w:rPr>
-        <w:rFonts w:ascii="Arial" w:hAnsi="Arial" w:cs="Arial"/>
-      </w:rPr>
-      <w:tab/>
-    </w:r>
-    <w:r>
-      <w:rPr>
-        <w:rFonts w:ascii="Arial" w:hAnsi="Arial" w:cs="Arial"/>
-      </w:rPr>
-      <w:tab/>
-      <w:t xml:space="preserve">                 </w:t>
-    </w:r>
-    <w:r>
-      <w:rPr>
-        <w:rFonts w:ascii="Arial" w:hAnsi="Arial" w:cs="Arial"/>
-      </w:rPr>
-      <w:t>-</w:t>
-    </w:r>
-    <w:r>
-      <w:rPr>
-        <w:rFonts w:ascii="Arial" w:hAnsi="Arial" w:cs="Arial"/>
-      </w:rPr>
-      <w:t xml:space="preserve"> </w:t>
-    </w:r>
-    <w:r>
-      <w:rPr>
-        <w:rFonts w:ascii="Arial" w:hAnsi="Arial" w:cs="Arial"/>
-      </w:rPr>
-      <w:t>Isabel Oliveira - up201403560</w:t>
-    </w:r>
-  </w:p>
-  <w:p>
-    <w:pPr>
-      <w:pStyle w:val="Rodap"/>
-      <w:jc w:val="center"/>
-      <w:rPr>
-        <w:rFonts w:ascii="Arial" w:hAnsi="Arial" w:cs="Arial"/>
-      </w:rPr>
-    </w:pPr>
-    <w:r>
-      <w:rPr>
-        <w:rFonts w:ascii="Arial" w:hAnsi="Arial" w:cs="Arial"/>
-      </w:rPr>
-      <w:t xml:space="preserve">  </w:t>
-    </w:r>
-    <w:r>
-      <w:rPr>
-        <w:rFonts w:ascii="Arial" w:hAnsi="Arial" w:cs="Arial"/>
-      </w:rPr>
-      <w:tab/>
-    </w:r>
-    <w:r>
-      <w:rPr>
-        <w:rFonts w:ascii="Arial" w:hAnsi="Arial" w:cs="Arial"/>
-      </w:rPr>
-      <w:tab/>
-    </w:r>
-    <w:r>
-      <w:rPr>
-        <w:rFonts w:ascii="Arial" w:hAnsi="Arial" w:cs="Arial"/>
-      </w:rPr>
-      <w:tab/>
-    </w:r>
-    <w:r>
-      <w:rPr>
-        <w:rFonts w:ascii="Arial" w:hAnsi="Arial" w:cs="Arial"/>
-      </w:rPr>
-      <w:tab/>
-    </w:r>
-    <w:r>
-      <w:rPr>
-        <w:rFonts w:ascii="Arial" w:hAnsi="Arial" w:cs="Arial"/>
-      </w:rPr>
-      <w:tab/>
-    </w:r>
-    <w:r>
-      <w:rPr>
-        <w:rFonts w:ascii="Arial" w:hAnsi="Arial" w:cs="Arial"/>
-      </w:rPr>
-      <w:t xml:space="preserve">      </w:t>
-    </w:r>
-    <w:r>
-      <w:rPr>
-        <w:rFonts w:ascii="Arial" w:hAnsi="Arial" w:cs="Arial"/>
-      </w:rPr>
-      <w:t>-</w:t>
-    </w:r>
-    <w:r>
-      <w:rPr>
-        <w:rFonts w:ascii="Arial" w:hAnsi="Arial" w:cs="Arial"/>
-      </w:rPr>
-      <w:t xml:space="preserve"> </w:t>
-    </w:r>
-    <w:r>
-      <w:rPr>
-        <w:rFonts w:ascii="Arial" w:hAnsi="Arial" w:cs="Arial"/>
-      </w:rPr>
-      <w:t>Nuno F.</w:t>
-    </w:r>
-    <w:r>
-      <w:rPr>
-        <w:rFonts w:ascii="Arial" w:hAnsi="Arial" w:cs="Arial"/>
-      </w:rPr>
-      <w:t xml:space="preserve"> Moreira - 201404117</w:t>
-    </w:r>
-  </w:p>
-  <w:p>
-    <w:pPr>
-      <w:pStyle w:val="Rodap"/>
-      <w:jc w:val="center"/>
-      <w:rPr>
-        <w:rFonts w:ascii="Arial" w:hAnsi="Arial" w:cs="Arial"/>
-      </w:rPr>
-    </w:pPr>
-    <w:r>
-      <w:rPr>
-        <w:rFonts w:ascii="Arial" w:hAnsi="Arial" w:cs="Arial"/>
-      </w:rPr>
-      <w:tab/>
-    </w:r>
-    <w:r>
-      <w:rPr>
-        <w:rFonts w:ascii="Arial" w:hAnsi="Arial" w:cs="Arial"/>
-      </w:rPr>
-      <w:tab/>
-    </w:r>
-    <w:r>
-      <w:rPr>
-        <w:rFonts w:ascii="Arial" w:hAnsi="Arial" w:cs="Arial"/>
-      </w:rPr>
-      <w:tab/>
-    </w:r>
-    <w:r>
-      <w:rPr>
-        <w:rFonts w:ascii="Arial" w:hAnsi="Arial" w:cs="Arial"/>
-      </w:rPr>
-      <w:tab/>
-      <w:t xml:space="preserve">             </w:t>
-    </w:r>
-    <w:r>
-      <w:rPr>
-        <w:rFonts w:ascii="Arial" w:hAnsi="Arial" w:cs="Arial"/>
-      </w:rPr>
-      <w:t>-</w:t>
-    </w:r>
-    <w:r>
-      <w:rPr>
-        <w:rFonts w:ascii="Arial" w:hAnsi="Arial" w:cs="Arial"/>
-      </w:rPr>
-      <w:t xml:space="preserve"> </w:t>
-    </w:r>
-    <w:r>
-      <w:rPr>
-        <w:rFonts w:ascii="Arial" w:hAnsi="Arial" w:cs="Arial"/>
-      </w:rPr>
-      <w:t xml:space="preserve">Tiago Pinto </w:t>
-    </w:r>
-    <w:r>
-      <w:rPr>
-        <w:rFonts w:ascii="Arial" w:hAnsi="Arial" w:cs="Arial"/>
-      </w:rPr>
-      <w:t>- up201405965</w:t>
-    </w:r>
-  </w:p>
-  <w:p>
-    <w:pPr>
-      <w:pStyle w:val="Rodap"/>
+      <w:pStyle w:val="Footer"/>
       <w:jc w:val="right"/>
     </w:pPr>
   </w:p>
@@ -4551,10 +5002,10 @@
 </file>
 
 <file path=word/footer2.xml><?xml version="1.0" encoding="utf-8"?>
-<w:ftr xmlns:wpc="http://schemas.microsoft.com/office/word/2010/wordprocessingCanvas" xmlns:cx="http://schemas.microsoft.com/office/drawing/2014/chartex" xmlns:cx1="http://schemas.microsoft.com/office/drawing/2015/9/8/chartex" xmlns:cx2="http://schemas.microsoft.com/office/drawing/2015/10/21/chartex" xmlns:cx3="http://schemas.microsoft.com/office/drawing/2016/5/9/chartex" xmlns:cx4="http://schemas.microsoft.com/office/drawing/2016/5/10/chartex" xmlns:cx5="http://schemas.microsoft.com/office/drawing/2016/5/11/chartex" xmlns:cx6="http://schemas.microsoft.com/office/drawing/2016/5/12/chartex" xmlns:cx7="http://schemas.microsoft.com/office/drawing/2016/5/13/chartex" xmlns:cx8="http://schemas.microsoft.com/office/drawing/2016/5/14/chartex" xmlns:mc="http://schemas.openxmlformats.org/markup-compatibility/2006" xmlns:aink="http://schemas.microsoft.com/office/drawing/2016/ink" xmlns:am3d="http://schemas.microsoft.com/office/drawing/2017/model3d" xmlns:o="urn:schemas-microsoft-com:office:office" xmlns:r="http://schemas.openxmlformats.org/officeDocument/2006/relationships" xmlns:m="http://schemas.openxmlformats.org/officeDocument/2006/math" xmlns:v="urn:schemas-microsoft-com:vml" xmlns:wp14="http://schemas.microsoft.com/office/word/2010/wordprocessingDrawing" xmlns:wp="http://schemas.openxmlformats.org/drawingml/2006/wordprocessingDrawing" xmlns:w10="urn:schemas-microsoft-com:office:word" xmlns:w="http://schemas.openxmlformats.org/wordprocessingml/2006/main" xmlns:w14="http://schemas.microsoft.com/office/word/2010/wordml" xmlns:w15="http://schemas.microsoft.com/office/word/2012/wordml" xmlns:w16cid="http://schemas.microsoft.com/office/word/2016/wordml/cid" xmlns:w16se="http://schemas.microsoft.com/office/word/2015/wordml/symex" xmlns:wpg="http://schemas.microsoft.com/office/word/2010/wordprocessingGroup" xmlns:wpi="http://schemas.microsoft.com/office/word/2010/wordprocessingInk" xmlns:wne="http://schemas.microsoft.com/office/word/2006/wordml" xmlns:wps="http://schemas.microsoft.com/office/word/2010/wordprocessingShape" mc:Ignorable="w14 w15 w16se w16cid wp14">
+<w:ftr xmlns:wpc="http://schemas.microsoft.com/office/word/2010/wordprocessingCanvas" xmlns:mo="http://schemas.microsoft.com/office/mac/office/2008/main" xmlns:mc="http://schemas.openxmlformats.org/markup-compatibility/2006" xmlns:mv="urn:schemas-microsoft-com:mac:vml" xmlns:o="urn:schemas-microsoft-com:office:office" xmlns:r="http://schemas.openxmlformats.org/officeDocument/2006/relationships" xmlns:m="http://schemas.openxmlformats.org/officeDocument/2006/math" xmlns:v="urn:schemas-microsoft-com:vml" xmlns:wp14="http://schemas.microsoft.com/office/word/2010/wordprocessingDrawing" xmlns:wp="http://schemas.openxmlformats.org/drawingml/2006/wordprocessingDrawing" xmlns:w10="urn:schemas-microsoft-com:office:word" xmlns:w="http://schemas.openxmlformats.org/wordprocessingml/2006/main" xmlns:w14="http://schemas.microsoft.com/office/word/2010/wordml" xmlns:w15="http://schemas.microsoft.com/office/word/2012/wordml" xmlns:wpg="http://schemas.microsoft.com/office/word/2010/wordprocessingGroup" xmlns:wpi="http://schemas.microsoft.com/office/word/2010/wordprocessingInk" xmlns:wne="http://schemas.microsoft.com/office/word/2006/wordml" xmlns:wps="http://schemas.microsoft.com/office/word/2010/wordprocessingShape" mc:Ignorable="w14 w15 wp14">
   <w:p>
     <w:pPr>
-      <w:pStyle w:val="Rodap"/>
+      <w:pStyle w:val="Footer"/>
       <w:jc w:val="center"/>
     </w:pPr>
     <w:r>
@@ -4566,14 +5017,14 @@
   </w:p>
   <w:p>
     <w:pPr>
-      <w:pStyle w:val="Rodap"/>
+      <w:pStyle w:val="Footer"/>
     </w:pPr>
   </w:p>
 </w:ftr>
 </file>
 
 <file path=word/footnotes.xml><?xml version="1.0" encoding="utf-8"?>
-<w:footnotes xmlns:wpc="http://schemas.microsoft.com/office/word/2010/wordprocessingCanvas" xmlns:cx="http://schemas.microsoft.com/office/drawing/2014/chartex" xmlns:cx1="http://schemas.microsoft.com/office/drawing/2015/9/8/chartex" xmlns:cx2="http://schemas.microsoft.com/office/drawing/2015/10/21/chartex" xmlns:cx3="http://schemas.microsoft.com/office/drawing/2016/5/9/chartex" xmlns:cx4="http://schemas.microsoft.com/office/drawing/2016/5/10/chartex" xmlns:cx5="http://schemas.microsoft.com/office/drawing/2016/5/11/chartex" xmlns:cx6="http://schemas.microsoft.com/office/drawing/2016/5/12/chartex" xmlns:cx7="http://schemas.microsoft.com/office/drawing/2016/5/13/chartex" xmlns:cx8="http://schemas.microsoft.com/office/drawing/2016/5/14/chartex" xmlns:mc="http://schemas.openxmlformats.org/markup-compatibility/2006" xmlns:aink="http://schemas.microsoft.com/office/drawing/2016/ink" xmlns:am3d="http://schemas.microsoft.com/office/drawing/2017/model3d" xmlns:o="urn:schemas-microsoft-com:office:office" xmlns:r="http://schemas.openxmlformats.org/officeDocument/2006/relationships" xmlns:m="http://schemas.openxmlformats.org/officeDocument/2006/math" xmlns:v="urn:schemas-microsoft-com:vml" xmlns:wp14="http://schemas.microsoft.com/office/word/2010/wordprocessingDrawing" xmlns:wp="http://schemas.openxmlformats.org/drawingml/2006/wordprocessingDrawing" xmlns:w10="urn:schemas-microsoft-com:office:word" xmlns:w="http://schemas.openxmlformats.org/wordprocessingml/2006/main" xmlns:w14="http://schemas.microsoft.com/office/word/2010/wordml" xmlns:w15="http://schemas.microsoft.com/office/word/2012/wordml" xmlns:w16cid="http://schemas.microsoft.com/office/word/2016/wordml/cid" xmlns:w16se="http://schemas.microsoft.com/office/word/2015/wordml/symex" xmlns:wpg="http://schemas.microsoft.com/office/word/2010/wordprocessingGroup" xmlns:wpi="http://schemas.microsoft.com/office/word/2010/wordprocessingInk" xmlns:wne="http://schemas.microsoft.com/office/word/2006/wordml" xmlns:wps="http://schemas.microsoft.com/office/word/2010/wordprocessingShape" mc:Ignorable="w14 w15 w16se w16cid wp14">
+<w:footnotes xmlns:wpc="http://schemas.microsoft.com/office/word/2010/wordprocessingCanvas" xmlns:mo="http://schemas.microsoft.com/office/mac/office/2008/main" xmlns:mc="http://schemas.openxmlformats.org/markup-compatibility/2006" xmlns:mv="urn:schemas-microsoft-com:mac:vml" xmlns:o="urn:schemas-microsoft-com:office:office" xmlns:r="http://schemas.openxmlformats.org/officeDocument/2006/relationships" xmlns:m="http://schemas.openxmlformats.org/officeDocument/2006/math" xmlns:v="urn:schemas-microsoft-com:vml" xmlns:wp14="http://schemas.microsoft.com/office/word/2010/wordprocessingDrawing" xmlns:wp="http://schemas.openxmlformats.org/drawingml/2006/wordprocessingDrawing" xmlns:w10="urn:schemas-microsoft-com:office:word" xmlns:w="http://schemas.openxmlformats.org/wordprocessingml/2006/main" xmlns:w14="http://schemas.microsoft.com/office/word/2010/wordml" xmlns:w15="http://schemas.microsoft.com/office/word/2012/wordml" xmlns:wpg="http://schemas.microsoft.com/office/word/2010/wordprocessingGroup" xmlns:wpi="http://schemas.microsoft.com/office/word/2010/wordprocessingInk" xmlns:wne="http://schemas.microsoft.com/office/word/2006/wordml" xmlns:wps="http://schemas.microsoft.com/office/word/2010/wordprocessingShape" mc:Ignorable="w14 w15 wp14">
   <w:footnote w:type="separator" w:id="-1">
     <w:p>
       <w:r>
@@ -4592,10 +5043,10 @@
 </file>
 
 <file path=word/header1.xml><?xml version="1.0" encoding="utf-8"?>
-<w:hdr xmlns:wpc="http://schemas.microsoft.com/office/word/2010/wordprocessingCanvas" xmlns:cx="http://schemas.microsoft.com/office/drawing/2014/chartex" xmlns:cx1="http://schemas.microsoft.com/office/drawing/2015/9/8/chartex" xmlns:cx2="http://schemas.microsoft.com/office/drawing/2015/10/21/chartex" xmlns:cx3="http://schemas.microsoft.com/office/drawing/2016/5/9/chartex" xmlns:cx4="http://schemas.microsoft.com/office/drawing/2016/5/10/chartex" xmlns:cx5="http://schemas.microsoft.com/office/drawing/2016/5/11/chartex" xmlns:cx6="http://schemas.microsoft.com/office/drawing/2016/5/12/chartex" xmlns:cx7="http://schemas.microsoft.com/office/drawing/2016/5/13/chartex" xmlns:cx8="http://schemas.microsoft.com/office/drawing/2016/5/14/chartex" xmlns:mc="http://schemas.openxmlformats.org/markup-compatibility/2006" xmlns:aink="http://schemas.microsoft.com/office/drawing/2016/ink" xmlns:am3d="http://schemas.microsoft.com/office/drawing/2017/model3d" xmlns:o="urn:schemas-microsoft-com:office:office" xmlns:r="http://schemas.openxmlformats.org/officeDocument/2006/relationships" xmlns:m="http://schemas.openxmlformats.org/officeDocument/2006/math" xmlns:v="urn:schemas-microsoft-com:vml" xmlns:wp14="http://schemas.microsoft.com/office/word/2010/wordprocessingDrawing" xmlns:wp="http://schemas.openxmlformats.org/drawingml/2006/wordprocessingDrawing" xmlns:w10="urn:schemas-microsoft-com:office:word" xmlns:w="http://schemas.openxmlformats.org/wordprocessingml/2006/main" xmlns:w14="http://schemas.microsoft.com/office/word/2010/wordml" xmlns:w15="http://schemas.microsoft.com/office/word/2012/wordml" xmlns:w16cid="http://schemas.microsoft.com/office/word/2016/wordml/cid" xmlns:w16se="http://schemas.microsoft.com/office/word/2015/wordml/symex" xmlns:wpg="http://schemas.microsoft.com/office/word/2010/wordprocessingGroup" xmlns:wpi="http://schemas.microsoft.com/office/word/2010/wordprocessingInk" xmlns:wne="http://schemas.microsoft.com/office/word/2006/wordml" xmlns:wps="http://schemas.microsoft.com/office/word/2010/wordprocessingShape" mc:Ignorable="w14 w15 w16se w16cid wp14">
+<w:hdr xmlns:wpc="http://schemas.microsoft.com/office/word/2010/wordprocessingCanvas" xmlns:mo="http://schemas.microsoft.com/office/mac/office/2008/main" xmlns:mc="http://schemas.openxmlformats.org/markup-compatibility/2006" xmlns:mv="urn:schemas-microsoft-com:mac:vml" xmlns:o="urn:schemas-microsoft-com:office:office" xmlns:r="http://schemas.openxmlformats.org/officeDocument/2006/relationships" xmlns:m="http://schemas.openxmlformats.org/officeDocument/2006/math" xmlns:v="urn:schemas-microsoft-com:vml" xmlns:wp14="http://schemas.microsoft.com/office/word/2010/wordprocessingDrawing" xmlns:wp="http://schemas.openxmlformats.org/drawingml/2006/wordprocessingDrawing" xmlns:w10="urn:schemas-microsoft-com:office:word" xmlns:w="http://schemas.openxmlformats.org/wordprocessingml/2006/main" xmlns:w14="http://schemas.microsoft.com/office/word/2010/wordml" xmlns:w15="http://schemas.microsoft.com/office/word/2012/wordml" xmlns:wpg="http://schemas.microsoft.com/office/word/2010/wordprocessingGroup" xmlns:wpi="http://schemas.microsoft.com/office/word/2010/wordprocessingInk" xmlns:wne="http://schemas.microsoft.com/office/word/2006/wordml" xmlns:wps="http://schemas.microsoft.com/office/word/2010/wordprocessingShape" mc:Ignorable="w14 w15 wp14">
   <w:p>
     <w:pPr>
-      <w:pStyle w:val="Cabealho"/>
+      <w:pStyle w:val="Header"/>
       <w:jc w:val="center"/>
       <w:rPr>
         <w:rFonts w:ascii="Arial" w:hAnsi="Arial" w:cs="Arial"/>
@@ -4609,10 +5060,10 @@
 </file>
 
 <file path=word/header2.xml><?xml version="1.0" encoding="utf-8"?>
-<w:hdr xmlns:wpc="http://schemas.microsoft.com/office/word/2010/wordprocessingCanvas" xmlns:cx="http://schemas.microsoft.com/office/drawing/2014/chartex" xmlns:cx1="http://schemas.microsoft.com/office/drawing/2015/9/8/chartex" xmlns:cx2="http://schemas.microsoft.com/office/drawing/2015/10/21/chartex" xmlns:cx3="http://schemas.microsoft.com/office/drawing/2016/5/9/chartex" xmlns:cx4="http://schemas.microsoft.com/office/drawing/2016/5/10/chartex" xmlns:cx5="http://schemas.microsoft.com/office/drawing/2016/5/11/chartex" xmlns:cx6="http://schemas.microsoft.com/office/drawing/2016/5/12/chartex" xmlns:cx7="http://schemas.microsoft.com/office/drawing/2016/5/13/chartex" xmlns:cx8="http://schemas.microsoft.com/office/drawing/2016/5/14/chartex" xmlns:mc="http://schemas.openxmlformats.org/markup-compatibility/2006" xmlns:aink="http://schemas.microsoft.com/office/drawing/2016/ink" xmlns:am3d="http://schemas.microsoft.com/office/drawing/2017/model3d" xmlns:o="urn:schemas-microsoft-com:office:office" xmlns:r="http://schemas.openxmlformats.org/officeDocument/2006/relationships" xmlns:m="http://schemas.openxmlformats.org/officeDocument/2006/math" xmlns:v="urn:schemas-microsoft-com:vml" xmlns:wp14="http://schemas.microsoft.com/office/word/2010/wordprocessingDrawing" xmlns:wp="http://schemas.openxmlformats.org/drawingml/2006/wordprocessingDrawing" xmlns:w10="urn:schemas-microsoft-com:office:word" xmlns:w="http://schemas.openxmlformats.org/wordprocessingml/2006/main" xmlns:w14="http://schemas.microsoft.com/office/word/2010/wordml" xmlns:w15="http://schemas.microsoft.com/office/word/2012/wordml" xmlns:w16cid="http://schemas.microsoft.com/office/word/2016/wordml/cid" xmlns:w16se="http://schemas.microsoft.com/office/word/2015/wordml/symex" xmlns:wpg="http://schemas.microsoft.com/office/word/2010/wordprocessingGroup" xmlns:wpi="http://schemas.microsoft.com/office/word/2010/wordprocessingInk" xmlns:wne="http://schemas.microsoft.com/office/word/2006/wordml" xmlns:wps="http://schemas.microsoft.com/office/word/2010/wordprocessingShape" mc:Ignorable="w14 w15 w16se w16cid wp14">
+<w:hdr xmlns:wpc="http://schemas.microsoft.com/office/word/2010/wordprocessingCanvas" xmlns:mo="http://schemas.microsoft.com/office/mac/office/2008/main" xmlns:mc="http://schemas.openxmlformats.org/markup-compatibility/2006" xmlns:mv="urn:schemas-microsoft-com:mac:vml" xmlns:o="urn:schemas-microsoft-com:office:office" xmlns:r="http://schemas.openxmlformats.org/officeDocument/2006/relationships" xmlns:m="http://schemas.openxmlformats.org/officeDocument/2006/math" xmlns:v="urn:schemas-microsoft-com:vml" xmlns:wp14="http://schemas.microsoft.com/office/word/2010/wordprocessingDrawing" xmlns:wp="http://schemas.openxmlformats.org/drawingml/2006/wordprocessingDrawing" xmlns:w10="urn:schemas-microsoft-com:office:word" xmlns:w="http://schemas.openxmlformats.org/wordprocessingml/2006/main" xmlns:w14="http://schemas.microsoft.com/office/word/2010/wordml" xmlns:w15="http://schemas.microsoft.com/office/word/2012/wordml" xmlns:wpg="http://schemas.microsoft.com/office/word/2010/wordprocessingGroup" xmlns:wpi="http://schemas.microsoft.com/office/word/2010/wordprocessingInk" xmlns:wne="http://schemas.microsoft.com/office/word/2006/wordml" xmlns:wps="http://schemas.microsoft.com/office/word/2010/wordprocessingShape" mc:Ignorable="w14 w15 wp14">
   <w:p>
     <w:pPr>
-      <w:pStyle w:val="Cabealho"/>
+      <w:pStyle w:val="Header"/>
       <w:rPr>
         <w:rFonts w:ascii="Arial" w:hAnsi="Arial" w:cs="Arial"/>
         <w:sz w:val="32"/>
@@ -4678,7 +5129,7 @@
   </w:p>
   <w:p>
     <w:pPr>
-      <w:pStyle w:val="Cabealho"/>
+      <w:pStyle w:val="Header"/>
       <w:rPr>
         <w:rFonts w:ascii="Arial" w:hAnsi="Arial" w:cs="Arial"/>
         <w:sz w:val="32"/>
@@ -4698,7 +5149,7 @@
   </w:p>
   <w:p>
     <w:pPr>
-      <w:pStyle w:val="Cabealho"/>
+      <w:pStyle w:val="Header"/>
       <w:rPr>
         <w:rFonts w:ascii="Arial" w:hAnsi="Arial" w:cs="Arial"/>
         <w:b/>
@@ -4710,7 +5161,7 @@
   </w:p>
   <w:p>
     <w:pPr>
-      <w:pStyle w:val="Cabealho"/>
+      <w:pStyle w:val="Header"/>
       <w:jc w:val="center"/>
       <w:rPr>
         <w:rFonts w:ascii="Arial" w:hAnsi="Arial" w:cs="Arial"/>
@@ -4733,7 +5184,7 @@
   </w:p>
   <w:p>
     <w:pPr>
-      <w:pStyle w:val="Cabealho"/>
+      <w:pStyle w:val="Header"/>
       <w:rPr>
         <w:lang w:val="en-US"/>
       </w:rPr>
@@ -4743,8 +5194,8 @@
 </file>
 
 <file path=word/numbering.xml><?xml version="1.0" encoding="utf-8"?>
-<w:numbering xmlns:wpc="http://schemas.microsoft.com/office/word/2010/wordprocessingCanvas" xmlns:cx="http://schemas.microsoft.com/office/drawing/2014/chartex" xmlns:cx1="http://schemas.microsoft.com/office/drawing/2015/9/8/chartex" xmlns:cx2="http://schemas.microsoft.com/office/drawing/2015/10/21/chartex" xmlns:cx3="http://schemas.microsoft.com/office/drawing/2016/5/9/chartex" xmlns:cx4="http://schemas.microsoft.com/office/drawing/2016/5/10/chartex" xmlns:cx5="http://schemas.microsoft.com/office/drawing/2016/5/11/chartex" xmlns:cx6="http://schemas.microsoft.com/office/drawing/2016/5/12/chartex" xmlns:cx7="http://schemas.microsoft.com/office/drawing/2016/5/13/chartex" xmlns:cx8="http://schemas.microsoft.com/office/drawing/2016/5/14/chartex" xmlns:mc="http://schemas.openxmlformats.org/markup-compatibility/2006" xmlns:aink="http://schemas.microsoft.com/office/drawing/2016/ink" xmlns:am3d="http://schemas.microsoft.com/office/drawing/2017/model3d" xmlns:o="urn:schemas-microsoft-com:office:office" xmlns:r="http://schemas.openxmlformats.org/officeDocument/2006/relationships" xmlns:m="http://schemas.openxmlformats.org/officeDocument/2006/math" xmlns:v="urn:schemas-microsoft-com:vml" xmlns:wp14="http://schemas.microsoft.com/office/word/2010/wordprocessingDrawing" xmlns:wp="http://schemas.openxmlformats.org/drawingml/2006/wordprocessingDrawing" xmlns:w10="urn:schemas-microsoft-com:office:word" xmlns:w="http://schemas.openxmlformats.org/wordprocessingml/2006/main" xmlns:w14="http://schemas.microsoft.com/office/word/2010/wordml" xmlns:w15="http://schemas.microsoft.com/office/word/2012/wordml" xmlns:w16cid="http://schemas.microsoft.com/office/word/2016/wordml/cid" xmlns:w16se="http://schemas.microsoft.com/office/word/2015/wordml/symex" xmlns:wpg="http://schemas.microsoft.com/office/word/2010/wordprocessingGroup" xmlns:wpi="http://schemas.microsoft.com/office/word/2010/wordprocessingInk" xmlns:wne="http://schemas.microsoft.com/office/word/2006/wordml" xmlns:wps="http://schemas.microsoft.com/office/word/2010/wordprocessingShape" mc:Ignorable="w14 w15 w16se w16cid wp14">
-  <w:abstractNum w:abstractNumId="0" w15:restartNumberingAfterBreak="0">
+<w:numbering xmlns:wpc="http://schemas.microsoft.com/office/word/2010/wordprocessingCanvas" xmlns:mo="http://schemas.microsoft.com/office/mac/office/2008/main" xmlns:mc="http://schemas.openxmlformats.org/markup-compatibility/2006" xmlns:mv="urn:schemas-microsoft-com:mac:vml" xmlns:o="urn:schemas-microsoft-com:office:office" xmlns:r="http://schemas.openxmlformats.org/officeDocument/2006/relationships" xmlns:m="http://schemas.openxmlformats.org/officeDocument/2006/math" xmlns:v="urn:schemas-microsoft-com:vml" xmlns:wp14="http://schemas.microsoft.com/office/word/2010/wordprocessingDrawing" xmlns:wp="http://schemas.openxmlformats.org/drawingml/2006/wordprocessingDrawing" xmlns:w10="urn:schemas-microsoft-com:office:word" xmlns:w="http://schemas.openxmlformats.org/wordprocessingml/2006/main" xmlns:w14="http://schemas.microsoft.com/office/word/2010/wordml" xmlns:w15="http://schemas.microsoft.com/office/word/2012/wordml" xmlns:wpg="http://schemas.microsoft.com/office/word/2010/wordprocessingGroup" xmlns:wpi="http://schemas.microsoft.com/office/word/2010/wordprocessingInk" xmlns:wne="http://schemas.microsoft.com/office/word/2006/wordml" xmlns:wps="http://schemas.microsoft.com/office/word/2010/wordprocessingShape" mc:Ignorable="w14 w15 wp14">
+  <w:abstractNum w:abstractNumId="0">
     <w:nsid w:val="00000001"/>
     <w:multiLevelType w:val="hybridMultilevel"/>
     <w:tmpl w:val="82C2D0CE"/>
@@ -4801,7 +5252,7 @@
       <w:lvlJc w:val="left"/>
     </w:lvl>
   </w:abstractNum>
-  <w:abstractNum w:abstractNumId="1" w15:restartNumberingAfterBreak="0">
+  <w:abstractNum w:abstractNumId="1">
     <w:nsid w:val="0CAD066A"/>
     <w:multiLevelType w:val="hybridMultilevel"/>
     <w:tmpl w:val="D0E8CAF0"/>
@@ -4890,7 +5341,7 @@
       </w:pPr>
     </w:lvl>
   </w:abstractNum>
-  <w:abstractNum w:abstractNumId="2" w15:restartNumberingAfterBreak="0">
+  <w:abstractNum w:abstractNumId="2">
     <w:nsid w:val="24981077"/>
     <w:multiLevelType w:val="hybridMultilevel"/>
     <w:tmpl w:val="250A387A"/>
@@ -4979,7 +5430,7 @@
       </w:pPr>
     </w:lvl>
   </w:abstractNum>
-  <w:abstractNum w:abstractNumId="3" w15:restartNumberingAfterBreak="0">
+  <w:abstractNum w:abstractNumId="3">
     <w:nsid w:val="4636419E"/>
     <w:multiLevelType w:val="multilevel"/>
     <w:tmpl w:val="17602D48"/>
@@ -5108,7 +5559,7 @@
 </file>
 
 <file path=word/styles.xml><?xml version="1.0" encoding="utf-8"?>
-<w:styles xmlns:mc="http://schemas.openxmlformats.org/markup-compatibility/2006" xmlns:r="http://schemas.openxmlformats.org/officeDocument/2006/relationships" xmlns:w="http://schemas.openxmlformats.org/wordprocessingml/2006/main" xmlns:w14="http://schemas.microsoft.com/office/word/2010/wordml" xmlns:w15="http://schemas.microsoft.com/office/word/2012/wordml" xmlns:w16cid="http://schemas.microsoft.com/office/word/2016/wordml/cid" xmlns:w16se="http://schemas.microsoft.com/office/word/2015/wordml/symex" mc:Ignorable="w14 w15 w16se w16cid">
+<w:styles xmlns:mc="http://schemas.openxmlformats.org/markup-compatibility/2006" xmlns:r="http://schemas.openxmlformats.org/officeDocument/2006/relationships" xmlns:w="http://schemas.openxmlformats.org/wordprocessingml/2006/main" xmlns:w14="http://schemas.microsoft.com/office/word/2010/wordml" xmlns:w15="http://schemas.microsoft.com/office/word/2012/wordml" mc:Ignorable="w14 w15">
   <w:docDefaults>
     <w:rPrDefault>
       <w:rPr>
@@ -5120,7 +5571,7 @@
     </w:rPrDefault>
     <w:pPrDefault/>
   </w:docDefaults>
-  <w:latentStyles w:defLockedState="0" w:defUIPriority="99" w:defSemiHidden="0" w:defUnhideWhenUsed="0" w:defQFormat="0" w:count="375">
+  <w:latentStyles w:defLockedState="0" w:defUIPriority="99" w:defSemiHidden="0" w:defUnhideWhenUsed="0" w:defQFormat="0" w:count="382">
     <w:lsdException w:name="Normal" w:uiPriority="0" w:qFormat="1"/>
     <w:lsdException w:name="heading 1" w:uiPriority="9" w:qFormat="1"/>
     <w:lsdException w:name="heading 2" w:semiHidden="1" w:uiPriority="9" w:unhideWhenUsed="1" w:qFormat="1"/>
@@ -5499,13 +5950,13 @@
     <w:name w:val="Normal"/>
     <w:qFormat/>
   </w:style>
-  <w:style w:type="character" w:default="1" w:styleId="Tipodeletrapredefinidodopargrafo">
+  <w:style w:type="character" w:default="1" w:styleId="DefaultParagraphFont">
     <w:name w:val="Default Paragraph Font"/>
     <w:uiPriority w:val="1"/>
     <w:semiHidden/>
     <w:unhideWhenUsed/>
   </w:style>
-  <w:style w:type="table" w:default="1" w:styleId="Tabelanormal">
+  <w:style w:type="table" w:default="1" w:styleId="TableNormal">
     <w:name w:val="Normal Table"/>
     <w:uiPriority w:val="99"/>
     <w:semiHidden/>
@@ -5520,15 +5971,15 @@
       </w:tblCellMar>
     </w:tblPr>
   </w:style>
-  <w:style w:type="numbering" w:default="1" w:styleId="Semlista">
+  <w:style w:type="numbering" w:default="1" w:styleId="NoList">
     <w:name w:val="No List"/>
     <w:uiPriority w:val="99"/>
     <w:semiHidden/>
     <w:unhideWhenUsed/>
   </w:style>
-  <w:style w:type="character" w:styleId="Forte">
+  <w:style w:type="character" w:styleId="Strong">
     <w:name w:val="Strong"/>
-    <w:basedOn w:val="Tipodeletrapredefinidodopargrafo"/>
+    <w:basedOn w:val="DefaultParagraphFont"/>
     <w:uiPriority w:val="22"/>
     <w:qFormat/>
     <w:rsid w:val="007F7232"/>
@@ -5537,12 +5988,13 @@
       <w:bCs/>
     </w:rPr>
   </w:style>
-  <w:style w:type="table" w:styleId="TabelacomGrelha">
+  <w:style w:type="table" w:styleId="TableGrid">
     <w:name w:val="Table Grid"/>
-    <w:basedOn w:val="Tabelanormal"/>
+    <w:basedOn w:val="TableNormal"/>
     <w:uiPriority w:val="59"/>
     <w:rsid w:val="007F7232"/>
     <w:tblPr>
+      <w:tblInd w:w="0" w:type="dxa"/>
       <w:tblBorders>
         <w:top w:val="single" w:sz="4" w:space="0" w:color="auto"/>
         <w:left w:val="single" w:sz="4" w:space="0" w:color="auto"/>
@@ -5551,22 +6003,35 @@
         <w:insideH w:val="single" w:sz="4" w:space="0" w:color="auto"/>
         <w:insideV w:val="single" w:sz="4" w:space="0" w:color="auto"/>
       </w:tblBorders>
+      <w:tblCellMar>
+        <w:top w:w="0" w:type="dxa"/>
+        <w:left w:w="108" w:type="dxa"/>
+        <w:bottom w:w="0" w:type="dxa"/>
+        <w:right w:w="108" w:type="dxa"/>
+      </w:tblCellMar>
     </w:tblPr>
   </w:style>
-  <w:style w:type="table" w:styleId="ListaClara">
+  <w:style w:type="table" w:styleId="LightList">
     <w:name w:val="Light List"/>
-    <w:basedOn w:val="Tabelanormal"/>
+    <w:basedOn w:val="TableNormal"/>
     <w:uiPriority w:val="61"/>
     <w:rsid w:val="007F7232"/>
     <w:tblPr>
       <w:tblStyleRowBandSize w:val="1"/>
       <w:tblStyleColBandSize w:val="1"/>
+      <w:tblInd w:w="0" w:type="dxa"/>
       <w:tblBorders>
         <w:top w:val="single" w:sz="8" w:space="0" w:color="000000" w:themeColor="text1"/>
         <w:left w:val="single" w:sz="8" w:space="0" w:color="000000" w:themeColor="text1"/>
         <w:bottom w:val="single" w:sz="8" w:space="0" w:color="000000" w:themeColor="text1"/>
         <w:right w:val="single" w:sz="8" w:space="0" w:color="000000" w:themeColor="text1"/>
       </w:tblBorders>
+      <w:tblCellMar>
+        <w:top w:w="0" w:type="dxa"/>
+        <w:left w:w="108" w:type="dxa"/>
+        <w:bottom w:w="0" w:type="dxa"/>
+        <w:right w:w="108" w:type="dxa"/>
+      </w:tblCellMar>
     </w:tblPr>
     <w:tblStylePr w:type="firstRow">
       <w:pPr>
@@ -5635,18 +6100,25 @@
       </w:tcPr>
     </w:tblStylePr>
   </w:style>
-  <w:style w:type="table" w:styleId="SombreadoMdio2-Cor5">
+  <w:style w:type="table" w:styleId="MediumShading2-Accent5">
     <w:name w:val="Medium Shading 2 Accent 5"/>
-    <w:basedOn w:val="Tabelanormal"/>
+    <w:basedOn w:val="TableNormal"/>
     <w:uiPriority w:val="64"/>
     <w:rsid w:val="007F7232"/>
     <w:tblPr>
       <w:tblStyleRowBandSize w:val="1"/>
       <w:tblStyleColBandSize w:val="1"/>
+      <w:tblInd w:w="0" w:type="dxa"/>
       <w:tblBorders>
         <w:top w:val="single" w:sz="18" w:space="0" w:color="auto"/>
         <w:bottom w:val="single" w:sz="18" w:space="0" w:color="auto"/>
       </w:tblBorders>
+      <w:tblCellMar>
+        <w:top w:w="0" w:type="dxa"/>
+        <w:left w:w="108" w:type="dxa"/>
+        <w:bottom w:w="0" w:type="dxa"/>
+        <w:right w:w="108" w:type="dxa"/>
+      </w:tblCellMar>
     </w:tblPr>
     <w:tblStylePr w:type="firstRow">
       <w:pPr>
@@ -5774,18 +6246,25 @@
       </w:tcPr>
     </w:tblStylePr>
   </w:style>
-  <w:style w:type="table" w:styleId="SombreadoMdio2-Cor6">
+  <w:style w:type="table" w:styleId="MediumShading2-Accent6">
     <w:name w:val="Medium Shading 2 Accent 6"/>
-    <w:basedOn w:val="Tabelanormal"/>
+    <w:basedOn w:val="TableNormal"/>
     <w:uiPriority w:val="64"/>
     <w:rsid w:val="007F7232"/>
     <w:tblPr>
       <w:tblStyleRowBandSize w:val="1"/>
       <w:tblStyleColBandSize w:val="1"/>
+      <w:tblInd w:w="0" w:type="dxa"/>
       <w:tblBorders>
         <w:top w:val="single" w:sz="18" w:space="0" w:color="auto"/>
         <w:bottom w:val="single" w:sz="18" w:space="0" w:color="auto"/>
       </w:tblBorders>
+      <w:tblCellMar>
+        <w:top w:w="0" w:type="dxa"/>
+        <w:left w:w="108" w:type="dxa"/>
+        <w:bottom w:w="0" w:type="dxa"/>
+        <w:right w:w="108" w:type="dxa"/>
+      </w:tblCellMar>
     </w:tblPr>
     <w:tblStylePr w:type="firstRow">
       <w:pPr>
@@ -5913,9 +6392,9 @@
       </w:tcPr>
     </w:tblStylePr>
   </w:style>
-  <w:style w:type="table" w:styleId="ListaMdia2">
+  <w:style w:type="table" w:styleId="MediumList2">
     <w:name w:val="Medium List 2"/>
-    <w:basedOn w:val="Tabelanormal"/>
+    <w:basedOn w:val="TableNormal"/>
     <w:uiPriority w:val="66"/>
     <w:rsid w:val="007F7232"/>
     <w:rPr>
@@ -5925,12 +6404,19 @@
     <w:tblPr>
       <w:tblStyleRowBandSize w:val="1"/>
       <w:tblStyleColBandSize w:val="1"/>
+      <w:tblInd w:w="0" w:type="dxa"/>
       <w:tblBorders>
         <w:top w:val="single" w:sz="8" w:space="0" w:color="000000" w:themeColor="text1"/>
         <w:left w:val="single" w:sz="8" w:space="0" w:color="000000" w:themeColor="text1"/>
         <w:bottom w:val="single" w:sz="8" w:space="0" w:color="000000" w:themeColor="text1"/>
         <w:right w:val="single" w:sz="8" w:space="0" w:color="000000" w:themeColor="text1"/>
       </w:tblBorders>
+      <w:tblCellMar>
+        <w:top w:w="0" w:type="dxa"/>
+        <w:left w:w="108" w:type="dxa"/>
+        <w:bottom w:w="0" w:type="dxa"/>
+        <w:right w:w="108" w:type="dxa"/>
+      </w:tblCellMar>
     </w:tblPr>
     <w:tblStylePr w:type="firstRow">
       <w:rPr>
@@ -6033,10 +6519,10 @@
   </w:style>
   <w:style w:type="character" w:customStyle="1" w:styleId="apple-converted-space">
     <w:name w:val="apple-converted-space"/>
-    <w:basedOn w:val="Tipodeletrapredefinidodopargrafo"/>
+    <w:basedOn w:val="DefaultParagraphFont"/>
     <w:rsid w:val="00B62F4B"/>
   </w:style>
-  <w:style w:type="paragraph" w:styleId="PargrafodaLista">
+  <w:style w:type="paragraph" w:styleId="ListParagraph">
     <w:name w:val="List Paragraph"/>
     <w:basedOn w:val="Normal"/>
     <w:uiPriority w:val="34"/>
@@ -6047,10 +6533,10 @@
       <w:contextualSpacing/>
     </w:pPr>
   </w:style>
-  <w:style w:type="paragraph" w:styleId="Cabealho">
+  <w:style w:type="paragraph" w:styleId="Header">
     <w:name w:val="header"/>
     <w:basedOn w:val="Normal"/>
-    <w:link w:val="CabealhoCarter"/>
+    <w:link w:val="HeaderChar"/>
     <w:uiPriority w:val="99"/>
     <w:unhideWhenUsed/>
     <w:rsid w:val="007D1778"/>
@@ -6061,17 +6547,17 @@
       </w:tabs>
     </w:pPr>
   </w:style>
-  <w:style w:type="character" w:customStyle="1" w:styleId="CabealhoCarter">
-    <w:name w:val="Cabeçalho Caráter"/>
-    <w:basedOn w:val="Tipodeletrapredefinidodopargrafo"/>
-    <w:link w:val="Cabealho"/>
+  <w:style w:type="character" w:customStyle="1" w:styleId="HeaderChar">
+    <w:name w:val="Header Char"/>
+    <w:basedOn w:val="DefaultParagraphFont"/>
+    <w:link w:val="Header"/>
     <w:uiPriority w:val="99"/>
     <w:rsid w:val="007D1778"/>
   </w:style>
-  <w:style w:type="paragraph" w:styleId="Rodap">
+  <w:style w:type="paragraph" w:styleId="Footer">
     <w:name w:val="footer"/>
     <w:basedOn w:val="Normal"/>
-    <w:link w:val="RodapCarter"/>
+    <w:link w:val="FooterChar"/>
     <w:uiPriority w:val="99"/>
     <w:unhideWhenUsed/>
     <w:rsid w:val="007D1778"/>
@@ -6082,14 +6568,14 @@
       </w:tabs>
     </w:pPr>
   </w:style>
-  <w:style w:type="character" w:customStyle="1" w:styleId="RodapCarter">
-    <w:name w:val="Rodapé Caráter"/>
-    <w:basedOn w:val="Tipodeletrapredefinidodopargrafo"/>
-    <w:link w:val="Rodap"/>
+  <w:style w:type="character" w:customStyle="1" w:styleId="FooterChar">
+    <w:name w:val="Footer Char"/>
+    <w:basedOn w:val="DefaultParagraphFont"/>
+    <w:link w:val="Footer"/>
     <w:uiPriority w:val="99"/>
     <w:rsid w:val="007D1778"/>
   </w:style>
-  <w:style w:type="paragraph" w:styleId="SemEspaamento">
+  <w:style w:type="paragraph" w:styleId="NoSpacing">
     <w:name w:val="No Spacing"/>
     <w:uiPriority w:val="1"/>
     <w:qFormat/>
@@ -6428,7 +6914,7 @@
 </file>
 
 <file path=customXml/itemProps1.xml><?xml version="1.0" encoding="utf-8"?>
-<ds:datastoreItem xmlns:ds="http://schemas.openxmlformats.org/officeDocument/2006/customXml" ds:itemID="{395D308F-57EB-4B98-9B05-626F978B2A03}">
+<ds:datastoreItem xmlns:ds="http://schemas.openxmlformats.org/officeDocument/2006/customXml" ds:itemID="{37886D61-0CC6-3B44-B674-4FFDC2E2F8D9}">
   <ds:schemaRefs>
     <ds:schemaRef ds:uri="http://schemas.openxmlformats.org/officeDocument/2006/bibliography"/>
   </ds:schemaRefs>

</xml_diff>